<commit_message>
intro to html ex2
</commit_message>
<xml_diff>
--- a/HTML & CSS - January 2023/01. Introduction to HTML & CSS/Resources/01. Introduction-to-HTML-and-CSS-Exercise.docx
+++ b/HTML & CSS - January 2023/01. Introduction to HTML & CSS/Resources/01. Introduction-to-HTML-and-CSS-Exercise.docx
@@ -9,17 +9,25 @@
         <w:jc w:val="center"/>
         <w:rPr>
           <w:noProof/>
-        </w:rPr>
-      </w:pPr>
-      <w:r>
+          <w:color w:val="00B050"/>
+        </w:rPr>
+      </w:pPr>
+      <w:r>
+        <w:rPr>
+          <w:color w:val="00B050"/>
+        </w:rPr>
         <w:t>Exercise</w:t>
       </w:r>
       <w:r>
+        <w:rPr>
+          <w:color w:val="00B050"/>
+        </w:rPr>
         <w:t xml:space="preserve">: </w:t>
       </w:r>
       <w:r>
         <w:rPr>
           <w:noProof/>
+          <w:color w:val="00B050"/>
         </w:rPr>
         <w:t>Introduction to HTML and CSS</w:t>
       </w:r>
@@ -27,16 +35,21 @@
     <w:p>
       <w:pPr>
         <w:rPr>
-          <w:lang w:val="bg-BG"/>
-        </w:rPr>
-      </w:pPr>
-      <w:r>
+          <w:color w:val="00B050"/>
+          <w:lang w:val="bg-BG"/>
+        </w:rPr>
+      </w:pPr>
+      <w:r>
+        <w:rPr>
+          <w:color w:val="00B050"/>
+        </w:rPr>
         <w:t xml:space="preserve">Problems for exercises and homework for the </w:t>
       </w:r>
       <w:hyperlink r:id="rId8" w:history="1">
         <w:r>
           <w:rPr>
             <w:rStyle w:val="a9"/>
+            <w:color w:val="00B050"/>
           </w:rPr>
           <w:t>"</w:t>
         </w:r>
@@ -44,12 +57,14 @@
           <w:rPr>
             <w:rStyle w:val="a9"/>
             <w:noProof/>
+            <w:color w:val="00B050"/>
           </w:rPr>
           <w:t xml:space="preserve">HTML </w:t>
         </w:r>
         <w:r>
           <w:rPr>
             <w:rStyle w:val="a9"/>
+            <w:color w:val="00B050"/>
           </w:rPr>
           <w:t xml:space="preserve">and </w:t>
         </w:r>
@@ -57,12 +72,14 @@
           <w:rPr>
             <w:rStyle w:val="a9"/>
             <w:noProof/>
+            <w:color w:val="00B050"/>
           </w:rPr>
           <w:t>CSS</w:t>
         </w:r>
         <w:r>
           <w:rPr>
             <w:rStyle w:val="a9"/>
+            <w:color w:val="00B050"/>
           </w:rPr>
           <w:t xml:space="preserve">" course @ </w:t>
         </w:r>
@@ -70,31 +87,57 @@
           <w:rPr>
             <w:rStyle w:val="a9"/>
             <w:noProof/>
+            <w:color w:val="00B050"/>
           </w:rPr>
           <w:t>SoftUni</w:t>
         </w:r>
       </w:hyperlink>
       <w:r>
+        <w:rPr>
+          <w:color w:val="00B050"/>
+        </w:rPr>
         <w:t xml:space="preserve">. Submit your solutions in the </w:t>
       </w:r>
       <w:r>
         <w:rPr>
           <w:noProof/>
+          <w:color w:val="00B050"/>
         </w:rPr>
         <w:t xml:space="preserve">SoftUni </w:t>
       </w:r>
       <w:r>
+        <w:rPr>
+          <w:color w:val="00B050"/>
+        </w:rPr>
         <w:t xml:space="preserve">Judge system at  </w:t>
       </w:r>
       <w:hyperlink r:id="rId9" w:history="1">
         <w:r>
           <w:rPr>
             <w:rStyle w:val="a9"/>
+            <w:color w:val="00B050"/>
           </w:rPr>
-          <w:t>https://judge.softuni.org/Contests/3330/Introduction-to-HTML-and-CSS</w:t>
+          <w:t>https://judge.softuni.org/Contests/3330/Introducti</w:t>
+        </w:r>
+        <w:r>
+          <w:rPr>
+            <w:rStyle w:val="a9"/>
+            <w:color w:val="00B050"/>
+          </w:rPr>
+          <w:t>o</w:t>
+        </w:r>
+        <w:r>
+          <w:rPr>
+            <w:rStyle w:val="a9"/>
+            <w:color w:val="00B050"/>
+          </w:rPr>
+          <w:t>n-to-HTML-and-CSS</w:t>
         </w:r>
       </w:hyperlink>
       <w:r>
+        <w:rPr>
+          <w:color w:val="00B050"/>
+        </w:rPr>
         <w:t>.</w:t>
       </w:r>
     </w:p>
@@ -107,15 +150,20 @@
         </w:numPr>
         <w:ind w:left="360" w:hanging="360"/>
         <w:rPr>
-          <w:lang w:val="bg-BG"/>
-        </w:rPr>
-      </w:pPr>
-      <w:r>
+          <w:color w:val="00B050"/>
+          <w:lang w:val="bg-BG"/>
+        </w:rPr>
+      </w:pPr>
+      <w:r>
+        <w:rPr>
+          <w:color w:val="00B050"/>
+        </w:rPr>
         <w:t xml:space="preserve">Install and Configure Visual Studio Code for </w:t>
       </w:r>
       <w:r>
         <w:rPr>
           <w:noProof/>
+          <w:color w:val="00B050"/>
         </w:rPr>
         <w:t>HTML</w:t>
       </w:r>
@@ -123,10 +171,14 @@
     <w:p>
       <w:pPr>
         <w:rPr>
-          <w:lang w:val="bg-BG"/>
-        </w:rPr>
-      </w:pPr>
-      <w:r>
+          <w:color w:val="00B050"/>
+          <w:lang w:val="bg-BG"/>
+        </w:rPr>
+      </w:pPr>
+      <w:r>
+        <w:rPr>
+          <w:color w:val="00B050"/>
+        </w:rPr>
         <w:t xml:space="preserve">Install </w:t>
       </w:r>
       <w:r>
@@ -134,6 +186,7 @@
           <w:b/>
           <w:bCs/>
           <w:noProof/>
+          <w:color w:val="00B050"/>
         </w:rPr>
         <w:t xml:space="preserve">VS </w:t>
       </w:r>
@@ -141,10 +194,14 @@
         <w:rPr>
           <w:b/>
           <w:bCs/>
+          <w:color w:val="00B050"/>
         </w:rPr>
         <w:t>Code</w:t>
       </w:r>
       <w:r>
+        <w:rPr>
+          <w:color w:val="00B050"/>
+        </w:rPr>
         <w:t xml:space="preserve"> by using the guide in the resources of that lab.</w:t>
       </w:r>
     </w:p>
@@ -156,6 +213,7 @@
           <w:numId w:val="41"/>
         </w:numPr>
         <w:rPr>
+          <w:color w:val="00B050"/>
           <w:lang w:val="bg-BG"/>
         </w:rPr>
       </w:pPr>
@@ -163,10 +221,14 @@
         <w:rPr>
           <w:b/>
           <w:bCs/>
+          <w:color w:val="00B050"/>
         </w:rPr>
         <w:t>Start</w:t>
       </w:r>
       <w:r>
+        <w:rPr>
+          <w:color w:val="00B050"/>
+        </w:rPr>
         <w:t xml:space="preserve"> with Visual Studio Code.</w:t>
       </w:r>
     </w:p>
@@ -178,34 +240,47 @@
           <w:numId w:val="41"/>
         </w:numPr>
         <w:rPr>
+          <w:color w:val="00B050"/>
           <w:sz w:val="28"/>
           <w:lang w:val="bg-BG"/>
         </w:rPr>
       </w:pPr>
       <w:r>
+        <w:rPr>
+          <w:color w:val="00B050"/>
+        </w:rPr>
         <w:t>Create and select the</w:t>
       </w:r>
       <w:r>
         <w:rPr>
           <w:b/>
           <w:bCs/>
+          <w:color w:val="00B050"/>
         </w:rPr>
         <w:t xml:space="preserve"> working folder</w:t>
       </w:r>
       <w:r>
+        <w:rPr>
+          <w:color w:val="00B050"/>
+        </w:rPr>
         <w:t xml:space="preserve"> in which we will create our first </w:t>
       </w:r>
       <w:r>
         <w:rPr>
           <w:noProof/>
+          <w:color w:val="00B050"/>
         </w:rPr>
         <w:t xml:space="preserve">HTML </w:t>
       </w:r>
       <w:r>
+        <w:rPr>
+          <w:color w:val="00B050"/>
+        </w:rPr>
         <w:t>page</w:t>
       </w:r>
       <w:r>
         <w:rPr>
+          <w:color w:val="00B050"/>
           <w:sz w:val="28"/>
         </w:rPr>
         <w:t>.</w:t>
@@ -268,10 +343,14 @@
           <w:numId w:val="41"/>
         </w:numPr>
         <w:rPr>
-          <w:lang w:val="bg-BG"/>
-        </w:rPr>
-      </w:pPr>
-      <w:r>
+          <w:color w:val="00B050"/>
+          <w:lang w:val="bg-BG"/>
+        </w:rPr>
+      </w:pPr>
+      <w:r>
+        <w:rPr>
+          <w:color w:val="00B050"/>
+        </w:rPr>
         <w:t xml:space="preserve">Create a new </w:t>
       </w:r>
       <w:r>
@@ -279,6 +358,7 @@
           <w:b/>
           <w:bCs/>
           <w:noProof/>
+          <w:color w:val="00B050"/>
         </w:rPr>
         <w:t xml:space="preserve">HTML </w:t>
       </w:r>
@@ -286,10 +366,14 @@
         <w:rPr>
           <w:b/>
           <w:bCs/>
+          <w:color w:val="00B050"/>
         </w:rPr>
         <w:t>file</w:t>
       </w:r>
       <w:r>
+        <w:rPr>
+          <w:color w:val="00B050"/>
+        </w:rPr>
         <w:t xml:space="preserve">: </w:t>
       </w:r>
     </w:p>
@@ -625,29 +709,41 @@
           <w:numId w:val="41"/>
         </w:numPr>
         <w:rPr>
-          <w:lang w:val="bg-BG"/>
-        </w:rPr>
-      </w:pPr>
-      <w:r>
+          <w:color w:val="00B050"/>
+          <w:lang w:val="bg-BG"/>
+        </w:rPr>
+      </w:pPr>
+      <w:r>
+        <w:rPr>
+          <w:color w:val="00B050"/>
+        </w:rPr>
         <w:t xml:space="preserve">Install the </w:t>
       </w:r>
       <w:r>
         <w:rPr>
           <w:b/>
           <w:bCs/>
+          <w:color w:val="00B050"/>
         </w:rPr>
         <w:t>extension</w:t>
       </w:r>
       <w:r>
+        <w:rPr>
+          <w:color w:val="00B050"/>
+        </w:rPr>
         <w:t xml:space="preserve"> “</w:t>
       </w:r>
       <w:r>
         <w:rPr>
           <w:rStyle w:val="CodeChar"/>
+          <w:color w:val="00B050"/>
         </w:rPr>
         <w:t>Live Server</w:t>
       </w:r>
       <w:r>
+        <w:rPr>
+          <w:color w:val="00B050"/>
+        </w:rPr>
         <w:t>”:</w:t>
       </w:r>
     </w:p>
@@ -727,33 +823,40 @@
           <w:numId w:val="41"/>
         </w:numPr>
         <w:rPr>
-          <w:lang w:val="bg-BG"/>
-        </w:rPr>
-      </w:pPr>
-      <w:proofErr w:type="spellStart"/>
-      <w:r>
-        <w:t>Тo</w:t>
-      </w:r>
-      <w:proofErr w:type="spellEnd"/>
-      <w:r>
-        <w:t xml:space="preserve"> see the result of the written code in a browser, </w:t>
+          <w:color w:val="00B050"/>
+          <w:lang w:val="bg-BG"/>
+        </w:rPr>
+      </w:pPr>
+      <w:r>
+        <w:rPr>
+          <w:color w:val="00B050"/>
+        </w:rPr>
+        <w:t xml:space="preserve">Тo see the result of the written code in a browser, </w:t>
       </w:r>
       <w:r>
         <w:rPr>
           <w:b/>
+          <w:color w:val="00B050"/>
         </w:rPr>
         <w:t>right-click</w:t>
       </w:r>
       <w:r>
+        <w:rPr>
+          <w:color w:val="00B050"/>
+        </w:rPr>
         <w:t xml:space="preserve"> on the project and select [</w:t>
       </w:r>
       <w:r>
         <w:rPr>
           <w:b/>
+          <w:color w:val="00B050"/>
         </w:rPr>
         <w:t>Open with Live Server</w:t>
       </w:r>
       <w:r>
+        <w:rPr>
+          <w:color w:val="00B050"/>
+        </w:rPr>
         <w:t>].</w:t>
       </w:r>
     </w:p>
@@ -824,19 +927,27 @@
       <w:pPr>
         <w:jc w:val="both"/>
         <w:rPr>
-          <w:lang w:val="bg-BG"/>
-        </w:rPr>
-      </w:pPr>
-      <w:r>
+          <w:color w:val="00B050"/>
+          <w:lang w:val="bg-BG"/>
+        </w:rPr>
+      </w:pPr>
+      <w:r>
+        <w:rPr>
+          <w:color w:val="00B050"/>
+        </w:rPr>
         <w:t xml:space="preserve">You will see the output from your </w:t>
       </w:r>
       <w:r>
         <w:rPr>
           <w:noProof/>
+          <w:color w:val="00B050"/>
         </w:rPr>
         <w:t xml:space="preserve">HTML </w:t>
       </w:r>
       <w:r>
+        <w:rPr>
+          <w:color w:val="00B050"/>
+        </w:rPr>
         <w:t>code in the Web browser:</w:t>
       </w:r>
     </w:p>
@@ -913,35 +1024,48 @@
         </w:numPr>
         <w:ind w:left="360" w:hanging="360"/>
         <w:rPr>
-          <w:lang w:val="bg-BG"/>
-        </w:rPr>
-      </w:pPr>
-      <w:r>
+          <w:color w:val="00B050"/>
+          <w:lang w:val="bg-BG"/>
+        </w:rPr>
+      </w:pPr>
+      <w:r>
+        <w:rPr>
+          <w:color w:val="00B050"/>
+        </w:rPr>
         <w:t>How to Send Solutions in Judge?</w:t>
       </w:r>
     </w:p>
     <w:p>
       <w:pPr>
         <w:rPr>
-          <w:lang w:val="bg-BG"/>
-        </w:rPr>
-      </w:pPr>
-      <w:r>
+          <w:color w:val="00B050"/>
+          <w:lang w:val="bg-BG"/>
+        </w:rPr>
+      </w:pPr>
+      <w:r>
+        <w:rPr>
+          <w:color w:val="00B050"/>
+        </w:rPr>
         <w:t xml:space="preserve">Make a </w:t>
       </w:r>
       <w:r>
         <w:rPr>
           <w:b/>
           <w:bCs/>
+          <w:color w:val="00B050"/>
         </w:rPr>
         <w:t>zip</w:t>
       </w:r>
       <w:r>
+        <w:rPr>
+          <w:color w:val="00B050"/>
+        </w:rPr>
         <w:t xml:space="preserve"> archive of your solution by </w:t>
       </w:r>
       <w:r>
         <w:rPr>
           <w:b/>
+          <w:color w:val="00B050"/>
         </w:rPr>
         <w:t xml:space="preserve">right-click on the </w:t>
       </w:r>
@@ -949,39 +1073,29 @@
         <w:rPr>
           <w:b/>
           <w:noProof/>
+          <w:color w:val="00B050"/>
         </w:rPr>
         <w:t xml:space="preserve">HTML </w:t>
       </w:r>
       <w:r>
         <w:rPr>
           <w:b/>
-        </w:rPr>
-        <w:t xml:space="preserve">file </w:t>
-      </w:r>
-      <w:proofErr w:type="gramStart"/>
-      <w:r>
-        <w:rPr>
-          <w:b/>
-        </w:rPr>
-        <w:t>&gt;  [</w:t>
-      </w:r>
-      <w:proofErr w:type="gramEnd"/>
-      <w:r>
-        <w:rPr>
-          <w:b/>
-        </w:rPr>
-        <w:t xml:space="preserve">Send to] &gt; [Compressed </w:t>
+          <w:color w:val="00B050"/>
+        </w:rPr>
+        <w:t xml:space="preserve">file &gt;  [Send to] &gt; [Compressed </w:t>
       </w:r>
       <w:r>
         <w:rPr>
           <w:b/>
           <w:noProof/>
+          <w:color w:val="00B050"/>
         </w:rPr>
         <w:t>(</w:t>
       </w:r>
       <w:r>
         <w:rPr>
           <w:b/>
+          <w:color w:val="00B050"/>
         </w:rPr>
         <w:t>zipped</w:t>
       </w:r>
@@ -989,50 +1103,68 @@
         <w:rPr>
           <w:b/>
           <w:noProof/>
+          <w:color w:val="00B050"/>
         </w:rPr>
         <w:t xml:space="preserve">) </w:t>
       </w:r>
       <w:r>
         <w:rPr>
           <w:b/>
+          <w:color w:val="00B050"/>
         </w:rPr>
         <w:t>file].</w:t>
       </w:r>
       <w:r>
+        <w:rPr>
+          <w:color w:val="00B050"/>
+        </w:rPr>
         <w:t xml:space="preserve"> </w:t>
       </w:r>
     </w:p>
     <w:p>
       <w:pPr>
         <w:rPr>
+          <w:color w:val="00B050"/>
           <w:lang w:val="bg-BG"/>
         </w:rPr>
       </w:pPr>
       <w:r>
         <w:rPr>
           <w:b/>
+          <w:color w:val="00B050"/>
         </w:rPr>
         <w:t>Drag the zipped</w:t>
       </w:r>
       <w:r>
+        <w:rPr>
+          <w:color w:val="00B050"/>
+        </w:rPr>
         <w:t xml:space="preserve"> file to judge over the button [</w:t>
       </w:r>
       <w:r>
         <w:rPr>
           <w:b/>
+          <w:color w:val="00B050"/>
         </w:rPr>
         <w:t>Select files</w:t>
       </w:r>
       <w:r>
+        <w:rPr>
+          <w:color w:val="00B050"/>
+        </w:rPr>
         <w:t>] and drop it. After that hit [</w:t>
       </w:r>
       <w:r>
         <w:rPr>
           <w:b/>
+          <w:color w:val="00B050"/>
         </w:rPr>
         <w:t>Submit</w:t>
       </w:r>
       <w:r>
+        <w:rPr>
+          <w:color w:val="00B050"/>
+        </w:rPr>
         <w:t>] button.</w:t>
       </w:r>
     </w:p>
@@ -1267,15 +1399,20 @@
       <w:pPr>
         <w:pStyle w:val="2"/>
         <w:rPr>
-          <w:lang w:val="bg-BG"/>
-        </w:rPr>
-      </w:pPr>
-      <w:r>
+          <w:color w:val="00B050"/>
+          <w:lang w:val="bg-BG"/>
+        </w:rPr>
+      </w:pPr>
+      <w:r>
+        <w:rPr>
+          <w:color w:val="00B050"/>
+        </w:rPr>
         <w:t xml:space="preserve">Welcome to </w:t>
       </w:r>
       <w:r>
         <w:rPr>
           <w:noProof/>
+          <w:color w:val="00B050"/>
         </w:rPr>
         <w:t>HTML</w:t>
       </w:r>
@@ -1283,10 +1420,14 @@
     <w:p>
       <w:pPr>
         <w:rPr>
-          <w:lang w:val="bg-BG"/>
-        </w:rPr>
-      </w:pPr>
-      <w:r>
+          <w:color w:val="00B050"/>
+          <w:lang w:val="bg-BG"/>
+        </w:rPr>
+      </w:pPr>
+      <w:r>
+        <w:rPr>
+          <w:color w:val="00B050"/>
+        </w:rPr>
         <w:t>Create a Web Page like the following:</w:t>
       </w:r>
     </w:p>
@@ -1347,36 +1488,47 @@
     <w:p>
       <w:pPr>
         <w:rPr>
-          <w:lang w:val="bg-BG"/>
-        </w:rPr>
-      </w:pPr>
-      <w:r>
+          <w:color w:val="00B050"/>
+          <w:lang w:val="bg-BG"/>
+        </w:rPr>
+      </w:pPr>
+      <w:r>
+        <w:rPr>
+          <w:color w:val="00B050"/>
+        </w:rPr>
         <w:t xml:space="preserve">Create file named </w:t>
       </w:r>
       <w:r>
         <w:rPr>
           <w:rStyle w:val="CodeChar"/>
+          <w:color w:val="00B050"/>
         </w:rPr>
         <w:t>welcome.html</w:t>
       </w:r>
       <w:r>
+        <w:rPr>
+          <w:color w:val="00B050"/>
+        </w:rPr>
         <w:t>. Use the texts from the file</w:t>
       </w:r>
       <w:r>
         <w:rPr>
           <w:b/>
+          <w:color w:val="00B050"/>
         </w:rPr>
         <w:t xml:space="preserve"> </w:t>
       </w:r>
       <w:r>
         <w:rPr>
           <w:rStyle w:val="CodeChar"/>
+          <w:color w:val="00B050"/>
         </w:rPr>
         <w:t>site-texts.txt</w:t>
       </w:r>
       <w:r>
         <w:rPr>
           <w:bCs/>
+          <w:color w:val="00B050"/>
         </w:rPr>
         <w:t>.</w:t>
       </w:r>
@@ -1384,8 +1536,14 @@
     <w:p>
       <w:pPr>
         <w:pStyle w:val="3"/>
-      </w:pPr>
-      <w:r>
+        <w:rPr>
+          <w:color w:val="00B050"/>
+        </w:rPr>
+      </w:pPr>
+      <w:r>
+        <w:rPr>
+          <w:color w:val="00B050"/>
+        </w:rPr>
         <w:t>Requirements</w:t>
       </w:r>
     </w:p>
@@ -1400,6 +1558,7 @@
           <w:rStyle w:val="CodeChar"/>
           <w:rFonts w:asciiTheme="minorHAnsi" w:hAnsiTheme="minorHAnsi"/>
           <w:b w:val="0"/>
+          <w:color w:val="00B050"/>
           <w:lang w:val="bg-BG"/>
         </w:rPr>
       </w:pPr>
@@ -1408,6 +1567,7 @@
           <w:rStyle w:val="CodeChar"/>
           <w:rFonts w:asciiTheme="minorHAnsi" w:hAnsiTheme="minorHAnsi"/>
           <w:b w:val="0"/>
+          <w:color w:val="00B050"/>
         </w:rPr>
         <w:t xml:space="preserve">Title: </w:t>
       </w:r>
@@ -1415,6 +1575,7 @@
         <w:rPr>
           <w:rStyle w:val="CodeChar"/>
           <w:rFonts w:asciiTheme="minorHAnsi" w:hAnsiTheme="minorHAnsi"/>
+          <w:color w:val="00B050"/>
         </w:rPr>
         <w:t>Welcome</w:t>
       </w:r>
@@ -1427,31 +1588,41 @@
           <w:numId w:val="40"/>
         </w:numPr>
         <w:rPr>
+          <w:color w:val="00B050"/>
           <w:lang w:val="bg-BG"/>
         </w:rPr>
       </w:pPr>
       <w:r>
         <w:rPr>
           <w:rStyle w:val="CodeChar"/>
+          <w:color w:val="00B050"/>
         </w:rPr>
         <w:t>&lt;strong&gt;</w:t>
       </w:r>
       <w:r>
         <w:rPr>
           <w:noProof/>
+          <w:color w:val="00B050"/>
         </w:rPr>
         <w:t xml:space="preserve"> </w:t>
       </w:r>
       <w:r>
+        <w:rPr>
+          <w:color w:val="00B050"/>
+        </w:rPr>
         <w:t xml:space="preserve">tag for </w:t>
       </w:r>
       <w:r>
         <w:rPr>
           <w:b/>
+          <w:color w:val="00B050"/>
         </w:rPr>
         <w:t>bold</w:t>
       </w:r>
       <w:r>
+        <w:rPr>
+          <w:color w:val="00B050"/>
+        </w:rPr>
         <w:t xml:space="preserve"> text</w:t>
       </w:r>
     </w:p>
@@ -1463,12 +1634,14 @@
           <w:numId w:val="40"/>
         </w:numPr>
         <w:rPr>
+          <w:color w:val="00B050"/>
           <w:lang w:val="bg-BG"/>
         </w:rPr>
       </w:pPr>
       <w:r>
         <w:rPr>
           <w:rStyle w:val="CodeChar"/>
+          <w:color w:val="00B050"/>
         </w:rPr>
         <w:t>&lt;p&gt;</w:t>
       </w:r>
@@ -1476,10 +1649,14 @@
         <w:rPr>
           <w:b/>
           <w:noProof/>
+          <w:color w:val="00B050"/>
         </w:rPr>
         <w:t xml:space="preserve"> </w:t>
       </w:r>
       <w:r>
+        <w:rPr>
+          <w:color w:val="00B050"/>
+        </w:rPr>
         <w:t>tag for paragraph</w:t>
       </w:r>
     </w:p>
@@ -1550,10 +1727,14 @@
       <w:pPr>
         <w:pStyle w:val="2"/>
         <w:rPr>
-          <w:lang w:val="bg-BG"/>
-        </w:rPr>
-      </w:pPr>
-      <w:r>
+          <w:color w:val="00B050"/>
+          <w:lang w:val="bg-BG"/>
+        </w:rPr>
+      </w:pPr>
+      <w:r>
+        <w:rPr>
+          <w:color w:val="00B050"/>
+        </w:rPr>
         <w:lastRenderedPageBreak/>
         <w:t>Fruits</w:t>
       </w:r>
@@ -1561,22 +1742,28 @@
     <w:p>
       <w:pPr>
         <w:rPr>
-          <w:lang w:val="bg-BG"/>
-        </w:rPr>
-      </w:pPr>
-      <w:r>
+          <w:color w:val="00B050"/>
+          <w:lang w:val="bg-BG"/>
+        </w:rPr>
+      </w:pPr>
+      <w:r>
+        <w:rPr>
+          <w:color w:val="00B050"/>
+        </w:rPr>
         <w:t>Create a Web Page like the following:</w:t>
       </w:r>
     </w:p>
     <w:p>
       <w:pPr>
         <w:rPr>
+          <w:color w:val="00B050"/>
           <w:lang w:val="bg-BG"/>
         </w:rPr>
       </w:pPr>
       <w:r>
         <w:rPr>
           <w:noProof/>
+          <w:color w:val="00B050"/>
         </w:rPr>
         <w:drawing>
           <wp:inline distT="0" distB="0" distL="0" distR="0" wp14:anchorId="3EE6CA0C" wp14:editId="36E21576">
@@ -1633,27 +1820,41 @@
     <w:p>
       <w:pPr>
         <w:rPr>
-          <w:lang w:val="bg-BG"/>
-        </w:rPr>
-      </w:pPr>
-      <w:r>
+          <w:color w:val="00B050"/>
+          <w:lang w:val="bg-BG"/>
+        </w:rPr>
+      </w:pPr>
+      <w:r>
+        <w:rPr>
+          <w:color w:val="00B050"/>
+        </w:rPr>
         <w:t xml:space="preserve">Create a file </w:t>
       </w:r>
       <w:r>
         <w:rPr>
           <w:rStyle w:val="CodeChar"/>
+          <w:color w:val="00B050"/>
         </w:rPr>
         <w:t>fruits.html</w:t>
       </w:r>
       <w:r>
+        <w:rPr>
+          <w:color w:val="00B050"/>
+        </w:rPr>
         <w:t>.</w:t>
       </w:r>
     </w:p>
     <w:p>
       <w:pPr>
         <w:pStyle w:val="3"/>
-      </w:pPr>
-      <w:r>
+        <w:rPr>
+          <w:color w:val="00B050"/>
+        </w:rPr>
+      </w:pPr>
+      <w:r>
+        <w:rPr>
+          <w:color w:val="00B050"/>
+        </w:rPr>
         <w:t>Requirements</w:t>
       </w:r>
     </w:p>
@@ -1668,6 +1869,7 @@
           <w:rStyle w:val="CodeChar"/>
           <w:rFonts w:asciiTheme="minorHAnsi" w:hAnsiTheme="minorHAnsi"/>
           <w:b w:val="0"/>
+          <w:color w:val="00B050"/>
           <w:lang w:val="bg-BG"/>
         </w:rPr>
       </w:pPr>
@@ -1676,6 +1878,7 @@
           <w:rStyle w:val="CodeChar"/>
           <w:rFonts w:asciiTheme="minorHAnsi" w:hAnsiTheme="minorHAnsi"/>
           <w:b w:val="0"/>
+          <w:color w:val="00B050"/>
         </w:rPr>
         <w:t xml:space="preserve">Titile: </w:t>
       </w:r>
@@ -1683,6 +1886,7 @@
         <w:rPr>
           <w:rStyle w:val="CodeChar"/>
           <w:rFonts w:asciiTheme="minorHAnsi" w:hAnsiTheme="minorHAnsi"/>
+          <w:color w:val="00B050"/>
         </w:rPr>
         <w:t>Fruits</w:t>
       </w:r>
@@ -1695,27 +1899,34 @@
           <w:numId w:val="40"/>
         </w:numPr>
         <w:rPr>
+          <w:color w:val="00B050"/>
           <w:lang w:val="bg-BG"/>
         </w:rPr>
       </w:pPr>
       <w:r>
         <w:rPr>
           <w:rStyle w:val="CodeChar"/>
+          <w:color w:val="00B050"/>
         </w:rPr>
         <w:t>&lt;h1&gt;</w:t>
       </w:r>
       <w:r>
         <w:rPr>
           <w:noProof/>
+          <w:color w:val="00B050"/>
         </w:rPr>
         <w:t xml:space="preserve"> </w:t>
       </w:r>
       <w:r>
+        <w:rPr>
+          <w:color w:val="00B050"/>
+        </w:rPr>
         <w:t xml:space="preserve">tag for </w:t>
       </w:r>
       <w:r>
         <w:rPr>
           <w:b/>
+          <w:color w:val="00B050"/>
         </w:rPr>
         <w:t>heading</w:t>
       </w:r>
@@ -1728,28 +1939,35 @@
           <w:numId w:val="40"/>
         </w:numPr>
         <w:rPr>
+          <w:color w:val="00B050"/>
           <w:lang w:val="bg-BG"/>
         </w:rPr>
       </w:pPr>
       <w:r>
         <w:rPr>
           <w:rStyle w:val="CodeChar"/>
+          <w:color w:val="00B050"/>
         </w:rPr>
         <w:t>&lt;img&gt;</w:t>
       </w:r>
       <w:r>
         <w:rPr>
           <w:noProof/>
+          <w:color w:val="00B050"/>
         </w:rPr>
         <w:t xml:space="preserve"> </w:t>
       </w:r>
       <w:r>
+        <w:rPr>
+          <w:color w:val="00B050"/>
+        </w:rPr>
         <w:t xml:space="preserve">tag for </w:t>
       </w:r>
       <w:r>
         <w:rPr>
           <w:b/>
           <w:bCs/>
+          <w:color w:val="00B050"/>
         </w:rPr>
         <w:t>images</w:t>
       </w:r>
@@ -1758,10 +1976,14 @@
       <w:pPr>
         <w:pStyle w:val="3"/>
         <w:rPr>
-          <w:lang w:val="bg-BG"/>
-        </w:rPr>
-      </w:pPr>
-      <w:r>
+          <w:color w:val="00B050"/>
+          <w:lang w:val="bg-BG"/>
+        </w:rPr>
+      </w:pPr>
+      <w:r>
+        <w:rPr>
+          <w:color w:val="00B050"/>
+        </w:rPr>
         <w:t>Hints</w:t>
       </w:r>
     </w:p>
@@ -1773,19 +1995,27 @@
           <w:numId w:val="40"/>
         </w:numPr>
         <w:rPr>
-          <w:lang w:val="bg-BG"/>
-        </w:rPr>
-      </w:pPr>
-      <w:r>
+          <w:color w:val="00B050"/>
+          <w:lang w:val="bg-BG"/>
+        </w:rPr>
+      </w:pPr>
+      <w:r>
+        <w:rPr>
+          <w:color w:val="00B050"/>
+        </w:rPr>
         <w:t xml:space="preserve">Use 3 </w:t>
       </w:r>
       <w:r>
         <w:rPr>
           <w:b/>
+          <w:color w:val="00B050"/>
         </w:rPr>
         <w:t>paragraphs</w:t>
       </w:r>
       <w:r>
+        <w:rPr>
+          <w:color w:val="00B050"/>
+        </w:rPr>
         <w:t>, each holding 5 images</w:t>
       </w:r>
     </w:p>
@@ -4472,21 +4702,7 @@
         <w:rPr>
           <w:b/>
         </w:rPr>
-        <w:t>&lt;</w:t>
-      </w:r>
-      <w:proofErr w:type="spellStart"/>
-      <w:r>
-        <w:rPr>
-          <w:b/>
-        </w:rPr>
-        <w:t>em</w:t>
-      </w:r>
-      <w:proofErr w:type="spellEnd"/>
-      <w:r>
-        <w:rPr>
-          <w:b/>
-        </w:rPr>
-        <w:t xml:space="preserve">&gt; </w:t>
+        <w:t xml:space="preserve">&lt;em&gt; </w:t>
       </w:r>
       <w:r>
         <w:t>tag for italic text</w:t>
@@ -4583,19 +4799,11 @@
           <w:lang w:val="bg-BG"/>
         </w:rPr>
       </w:pPr>
-      <w:proofErr w:type="gramStart"/>
       <w:r>
         <w:rPr>
           <w:b/>
         </w:rPr>
-        <w:t>q::</w:t>
-      </w:r>
-      <w:proofErr w:type="gramEnd"/>
-      <w:r>
-        <w:rPr>
-          <w:b/>
-        </w:rPr>
-        <w:t>before {</w:t>
+        <w:t>q::before {</w:t>
       </w:r>
       <w:r>
         <w:rPr>
@@ -4637,19 +4845,11 @@
           <w:lang w:val="bg-BG"/>
         </w:rPr>
       </w:pPr>
-      <w:proofErr w:type="gramStart"/>
       <w:r>
         <w:rPr>
           <w:b/>
         </w:rPr>
-        <w:t>q::</w:t>
-      </w:r>
-      <w:proofErr w:type="gramEnd"/>
-      <w:r>
-        <w:rPr>
-          <w:b/>
-        </w:rPr>
-        <w:t xml:space="preserve">after { </w:t>
+        <w:t xml:space="preserve">q::after { </w:t>
       </w:r>
       <w:r>
         <w:rPr>
@@ -5731,21 +5931,12 @@
                             </w:rPr>
                             <w:t xml:space="preserve">© </w:t>
                           </w:r>
-                          <w:proofErr w:type="spellStart"/>
                           <w:r>
                             <w:rPr>
                               <w:sz w:val="17"/>
                               <w:szCs w:val="17"/>
                             </w:rPr>
-                            <w:t>SoftUni</w:t>
-                          </w:r>
-                          <w:proofErr w:type="spellEnd"/>
-                          <w:r>
-                            <w:rPr>
-                              <w:sz w:val="17"/>
-                              <w:szCs w:val="17"/>
-                            </w:rPr>
-                            <w:t xml:space="preserve"> – </w:t>
+                            <w:t xml:space="preserve">SoftUni – </w:t>
                           </w:r>
                           <w:hyperlink r:id="rId1" w:history="1">
                             <w:r>
@@ -6458,21 +6649,12 @@
                       </w:rPr>
                       <w:t xml:space="preserve">© </w:t>
                     </w:r>
-                    <w:proofErr w:type="spellStart"/>
                     <w:r>
                       <w:rPr>
                         <w:sz w:val="17"/>
                         <w:szCs w:val="17"/>
                       </w:rPr>
-                      <w:t>SoftUni</w:t>
-                    </w:r>
-                    <w:proofErr w:type="spellEnd"/>
-                    <w:r>
-                      <w:rPr>
-                        <w:sz w:val="17"/>
-                        <w:szCs w:val="17"/>
-                      </w:rPr>
-                      <w:t xml:space="preserve"> – </w:t>
+                      <w:t xml:space="preserve">SoftUni – </w:t>
                     </w:r>
                     <w:hyperlink r:id="rId21" w:history="1">
                       <w:r>

</xml_diff>

<commit_message>
intro to html ex10
</commit_message>
<xml_diff>
--- a/HTML & CSS - January 2023/01. Introduction to HTML & CSS/Resources/01. Introduction-to-HTML-and-CSS-Exercise.docx
+++ b/HTML & CSS - January 2023/01. Introduction to HTML & CSS/Resources/01. Introduction-to-HTML-and-CSS-Exercise.docx
@@ -117,21 +117,21 @@
             <w:rStyle w:val="a9"/>
             <w:color w:val="00B050"/>
           </w:rPr>
-          <w:t>https://judge.softuni.org/Contests/3330/Introducti</w:t>
+          <w:t>https://judge.softuni.org/Contests/3330/Introduc</w:t>
         </w:r>
         <w:r>
           <w:rPr>
             <w:rStyle w:val="a9"/>
             <w:color w:val="00B050"/>
           </w:rPr>
-          <w:t>o</w:t>
+          <w:t>t</w:t>
         </w:r>
         <w:r>
           <w:rPr>
             <w:rStyle w:val="a9"/>
             <w:color w:val="00B050"/>
           </w:rPr>
-          <w:t>n-to-HTML-and-CSS</w:t>
+          <w:t>ion-to-HTML-and-CSS</w:t>
         </w:r>
       </w:hyperlink>
       <w:r>
@@ -2100,10 +2100,14 @@
       <w:pPr>
         <w:pStyle w:val="2"/>
         <w:rPr>
-          <w:lang w:val="bg-BG"/>
-        </w:rPr>
-      </w:pPr>
-      <w:r>
+          <w:color w:val="00B050"/>
+          <w:lang w:val="bg-BG"/>
+        </w:rPr>
+      </w:pPr>
+      <w:r>
+        <w:rPr>
+          <w:color w:val="00B050"/>
+        </w:rPr>
         <w:lastRenderedPageBreak/>
         <w:t>Wiki Page</w:t>
       </w:r>
@@ -2111,10 +2115,14 @@
     <w:p>
       <w:pPr>
         <w:rPr>
-          <w:lang w:val="bg-BG"/>
-        </w:rPr>
-      </w:pPr>
-      <w:r>
+          <w:color w:val="00B050"/>
+          <w:lang w:val="bg-BG"/>
+        </w:rPr>
+      </w:pPr>
+      <w:r>
+        <w:rPr>
+          <w:color w:val="00B050"/>
+        </w:rPr>
         <w:t>Create a Web Page like the following:</w:t>
       </w:r>
     </w:p>
@@ -2241,36 +2249,47 @@
     <w:p>
       <w:pPr>
         <w:rPr>
-          <w:lang w:val="bg-BG"/>
-        </w:rPr>
-      </w:pPr>
-      <w:r>
+          <w:color w:val="00B050"/>
+          <w:lang w:val="bg-BG"/>
+        </w:rPr>
+      </w:pPr>
+      <w:r>
+        <w:rPr>
+          <w:color w:val="00B050"/>
+        </w:rPr>
         <w:t xml:space="preserve">Create file: </w:t>
       </w:r>
       <w:r>
         <w:rPr>
           <w:rStyle w:val="CodeChar"/>
+          <w:color w:val="00B050"/>
         </w:rPr>
         <w:t>wiki-page.html</w:t>
       </w:r>
       <w:r>
+        <w:rPr>
+          <w:color w:val="00B050"/>
+        </w:rPr>
         <w:t>. Use the texts from the file</w:t>
       </w:r>
       <w:r>
         <w:rPr>
           <w:b/>
+          <w:color w:val="00B050"/>
         </w:rPr>
         <w:t xml:space="preserve"> </w:t>
       </w:r>
       <w:r>
         <w:rPr>
           <w:rStyle w:val="CodeChar"/>
+          <w:color w:val="00B050"/>
         </w:rPr>
         <w:t>site-texts.txt</w:t>
       </w:r>
       <w:r>
         <w:rPr>
           <w:bCs/>
+          <w:color w:val="00B050"/>
         </w:rPr>
         <w:t>.</w:t>
       </w:r>
@@ -2278,8 +2297,14 @@
     <w:p>
       <w:pPr>
         <w:pStyle w:val="3"/>
-      </w:pPr>
-      <w:r>
+        <w:rPr>
+          <w:color w:val="00B050"/>
+        </w:rPr>
+      </w:pPr>
+      <w:r>
+        <w:rPr>
+          <w:color w:val="00B050"/>
+        </w:rPr>
         <w:t>Requirements</w:t>
       </w:r>
     </w:p>
@@ -2291,15 +2316,20 @@
           <w:numId w:val="40"/>
         </w:numPr>
         <w:rPr>
-          <w:lang w:val="bg-BG"/>
-        </w:rPr>
-      </w:pPr>
-      <w:r>
+          <w:color w:val="00B050"/>
+          <w:lang w:val="bg-BG"/>
+        </w:rPr>
+      </w:pPr>
+      <w:r>
+        <w:rPr>
+          <w:color w:val="00B050"/>
+        </w:rPr>
         <w:t xml:space="preserve">Title: </w:t>
       </w:r>
       <w:r>
         <w:rPr>
           <w:b/>
+          <w:color w:val="00B050"/>
         </w:rPr>
         <w:t>The Brown Bear</w:t>
       </w:r>
@@ -2312,22 +2342,28 @@
           <w:numId w:val="40"/>
         </w:numPr>
         <w:rPr>
+          <w:color w:val="00B050"/>
           <w:lang w:val="bg-BG"/>
         </w:rPr>
       </w:pPr>
       <w:r>
         <w:rPr>
           <w:rStyle w:val="CodeChar"/>
+          <w:color w:val="00B050"/>
         </w:rPr>
         <w:t>&lt;h1&gt;</w:t>
       </w:r>
       <w:r>
         <w:rPr>
           <w:noProof/>
+          <w:color w:val="00B050"/>
         </w:rPr>
         <w:t xml:space="preserve"> </w:t>
       </w:r>
       <w:r>
+        <w:rPr>
+          <w:color w:val="00B050"/>
+        </w:rPr>
         <w:t>for heading</w:t>
       </w:r>
     </w:p>
@@ -2339,16 +2375,21 @@
           <w:numId w:val="40"/>
         </w:numPr>
         <w:rPr>
-          <w:lang w:val="bg-BG"/>
-        </w:rPr>
-      </w:pPr>
-      <w:r>
+          <w:color w:val="00B050"/>
+          <w:lang w:val="bg-BG"/>
+        </w:rPr>
+      </w:pPr>
+      <w:r>
+        <w:rPr>
+          <w:color w:val="00B050"/>
+        </w:rPr>
         <w:t xml:space="preserve">Hyperlink: </w:t>
       </w:r>
       <w:hyperlink r:id="rId26" w:history="1">
         <w:r>
           <w:rPr>
             <w:rStyle w:val="a9"/>
+            <w:color w:val="00B050"/>
           </w:rPr>
           <w:t>https://en.wikipedia.org/wiki/Brown_bear</w:t>
         </w:r>
@@ -2362,15 +2403,20 @@
           <w:numId w:val="40"/>
         </w:numPr>
         <w:rPr>
-          <w:lang w:val="bg-BG"/>
-        </w:rPr>
-      </w:pPr>
-      <w:r>
+          <w:color w:val="00B050"/>
+          <w:lang w:val="bg-BG"/>
+        </w:rPr>
+      </w:pPr>
+      <w:r>
+        <w:rPr>
+          <w:color w:val="00B050"/>
+        </w:rPr>
         <w:t xml:space="preserve">Text: </w:t>
       </w:r>
       <w:r>
         <w:rPr>
           <w:b/>
+          <w:color w:val="00B050"/>
         </w:rPr>
         <w:t>use paragraph</w:t>
       </w:r>
@@ -2383,27 +2429,34 @@
           <w:numId w:val="40"/>
         </w:numPr>
         <w:rPr>
-          <w:lang w:val="bg-BG"/>
-        </w:rPr>
-      </w:pPr>
-      <w:r>
+          <w:color w:val="00B050"/>
+          <w:lang w:val="bg-BG"/>
+        </w:rPr>
+      </w:pPr>
+      <w:r>
+        <w:rPr>
+          <w:color w:val="00B050"/>
+        </w:rPr>
         <w:t xml:space="preserve">List: </w:t>
       </w:r>
       <w:r>
         <w:rPr>
           <w:b/>
+          <w:color w:val="00B050"/>
         </w:rPr>
         <w:t xml:space="preserve">use ordered list </w:t>
       </w:r>
       <w:r>
         <w:rPr>
           <w:bCs/>
+          <w:color w:val="00B050"/>
         </w:rPr>
         <w:t>and</w:t>
       </w:r>
       <w:r>
         <w:rPr>
           <w:b/>
+          <w:color w:val="00B050"/>
         </w:rPr>
         <w:t xml:space="preserve"> unordered list</w:t>
       </w:r>
@@ -2417,15 +2470,20 @@
         </w:numPr>
         <w:rPr>
           <w:b/>
-          <w:lang w:val="bg-BG"/>
-        </w:rPr>
-      </w:pPr>
-      <w:r>
+          <w:color w:val="00B050"/>
+          <w:lang w:val="bg-BG"/>
+        </w:rPr>
+      </w:pPr>
+      <w:r>
+        <w:rPr>
+          <w:color w:val="00B050"/>
+        </w:rPr>
         <w:t xml:space="preserve">Image: </w:t>
       </w:r>
       <w:r>
         <w:rPr>
           <w:rStyle w:val="CodeChar"/>
+          <w:color w:val="00B050"/>
         </w:rPr>
         <w:t>bear.jpg</w:t>
       </w:r>
@@ -2434,10 +2492,14 @@
       <w:pPr>
         <w:pStyle w:val="2"/>
         <w:rPr>
-          <w:lang w:val="bg-BG"/>
-        </w:rPr>
-      </w:pPr>
-      <w:r>
+          <w:color w:val="00B050"/>
+          <w:lang w:val="bg-BG"/>
+        </w:rPr>
+      </w:pPr>
+      <w:r>
+        <w:rPr>
+          <w:color w:val="00B050"/>
+        </w:rPr>
         <w:lastRenderedPageBreak/>
         <w:t>To Do List</w:t>
       </w:r>
@@ -2445,10 +2507,14 @@
     <w:p>
       <w:pPr>
         <w:rPr>
-          <w:lang w:val="bg-BG"/>
-        </w:rPr>
-      </w:pPr>
-      <w:r>
+          <w:color w:val="00B050"/>
+          <w:lang w:val="bg-BG"/>
+        </w:rPr>
+      </w:pPr>
+      <w:r>
+        <w:rPr>
+          <w:color w:val="00B050"/>
+        </w:rPr>
         <w:t>Create a Web Page like the following:</w:t>
       </w:r>
     </w:p>
@@ -2517,105 +2583,142 @@
     <w:p>
       <w:pPr>
         <w:rPr>
-          <w:lang w:val="bg-BG"/>
-        </w:rPr>
-      </w:pPr>
-      <w:r>
+          <w:color w:val="00B050"/>
+          <w:lang w:val="bg-BG"/>
+        </w:rPr>
+      </w:pPr>
+      <w:r>
+        <w:rPr>
+          <w:color w:val="00B050"/>
+        </w:rPr>
         <w:t xml:space="preserve">Create two files: </w:t>
       </w:r>
       <w:r>
         <w:rPr>
           <w:rStyle w:val="CodeChar"/>
+          <w:color w:val="00B050"/>
         </w:rPr>
         <w:t>to-do-list.html</w:t>
       </w:r>
       <w:r>
         <w:rPr>
           <w:noProof/>
+          <w:color w:val="00B050"/>
         </w:rPr>
         <w:t xml:space="preserve"> </w:t>
       </w:r>
       <w:r>
+        <w:rPr>
+          <w:color w:val="00B050"/>
+        </w:rPr>
         <w:t xml:space="preserve">and </w:t>
       </w:r>
       <w:r>
         <w:rPr>
           <w:rStyle w:val="CodeChar"/>
+          <w:color w:val="00B050"/>
         </w:rPr>
         <w:t>to-do-list.css</w:t>
       </w:r>
       <w:r>
+        <w:rPr>
+          <w:color w:val="00B050"/>
+        </w:rPr>
         <w:t>. Use the texts from the file</w:t>
       </w:r>
       <w:r>
         <w:rPr>
           <w:b/>
+          <w:color w:val="00B050"/>
         </w:rPr>
         <w:t xml:space="preserve"> </w:t>
       </w:r>
       <w:r>
         <w:rPr>
           <w:rStyle w:val="CodeChar"/>
+          <w:color w:val="00B050"/>
         </w:rPr>
         <w:t>site-texts.txt</w:t>
       </w:r>
       <w:r>
         <w:rPr>
           <w:bCs/>
+          <w:color w:val="00B050"/>
         </w:rPr>
         <w:t>.</w:t>
       </w:r>
       <w:r>
         <w:rPr>
           <w:bCs/>
+          <w:color w:val="00B050"/>
         </w:rPr>
         <w:t xml:space="preserve"> </w:t>
       </w:r>
       <w:r>
+        <w:rPr>
+          <w:color w:val="00B050"/>
+        </w:rPr>
         <w:t>Use the texts from the file</w:t>
       </w:r>
       <w:r>
         <w:rPr>
           <w:b/>
+          <w:color w:val="00B050"/>
         </w:rPr>
         <w:t xml:space="preserve"> </w:t>
       </w:r>
       <w:r>
         <w:rPr>
           <w:rStyle w:val="CodeChar"/>
+          <w:color w:val="00B050"/>
         </w:rPr>
         <w:t>site-texts.txt</w:t>
       </w:r>
       <w:r>
         <w:rPr>
           <w:bCs/>
+          <w:color w:val="00B050"/>
         </w:rPr>
         <w:t xml:space="preserve">. </w:t>
       </w:r>
       <w:r>
+        <w:rPr>
+          <w:color w:val="00B050"/>
+        </w:rPr>
         <w:t xml:space="preserve">Set the </w:t>
       </w:r>
       <w:r>
         <w:rPr>
           <w:rStyle w:val="CodeChar"/>
+          <w:color w:val="00B050"/>
         </w:rPr>
         <w:t>html</w:t>
       </w:r>
       <w:r>
         <w:rPr>
           <w:noProof/>
+          <w:color w:val="00B050"/>
         </w:rPr>
         <w:t xml:space="preserve"> </w:t>
       </w:r>
       <w:r>
+        <w:rPr>
+          <w:color w:val="00B050"/>
+        </w:rPr>
         <w:t>title to be the same as the task name.</w:t>
       </w:r>
     </w:p>
     <w:p>
       <w:pPr>
         <w:pStyle w:val="3"/>
-      </w:pPr>
-      <w:r>
+        <w:rPr>
+          <w:color w:val="00B050"/>
+        </w:rPr>
+      </w:pPr>
+      <w:r>
+        <w:rPr>
+          <w:color w:val="00B050"/>
+        </w:rPr>
         <w:t>Requirements</w:t>
       </w:r>
     </w:p>
@@ -2627,25 +2730,34 @@
           <w:numId w:val="40"/>
         </w:numPr>
         <w:rPr>
+          <w:color w:val="00B050"/>
           <w:lang w:val="bg-BG"/>
         </w:rPr>
       </w:pPr>
       <w:r>
         <w:rPr>
           <w:b/>
+          <w:color w:val="00B050"/>
         </w:rPr>
         <w:t xml:space="preserve">&lt;main&gt; </w:t>
       </w:r>
       <w:r>
+        <w:rPr>
+          <w:color w:val="00B050"/>
+        </w:rPr>
         <w:t xml:space="preserve">with </w:t>
       </w:r>
       <w:r>
         <w:rPr>
           <w:b/>
+          <w:color w:val="00B050"/>
         </w:rPr>
         <w:t xml:space="preserve">class="my-list" </w:t>
       </w:r>
       <w:r>
+        <w:rPr>
+          <w:color w:val="00B050"/>
+        </w:rPr>
         <w:t>as container</w:t>
       </w:r>
     </w:p>
@@ -2657,21 +2769,32 @@
           <w:numId w:val="40"/>
         </w:numPr>
         <w:rPr>
-          <w:lang w:val="bg-BG"/>
-        </w:rPr>
-      </w:pPr>
-      <w:r>
+          <w:color w:val="00B050"/>
+          <w:lang w:val="bg-BG"/>
+        </w:rPr>
+      </w:pPr>
+      <w:r>
+        <w:rPr>
+          <w:color w:val="00B050"/>
+        </w:rPr>
         <w:t xml:space="preserve">Background </w:t>
       </w:r>
       <w:r>
+        <w:rPr>
+          <w:color w:val="00B050"/>
+        </w:rPr>
         <w:t>C</w:t>
       </w:r>
       <w:r>
+        <w:rPr>
+          <w:color w:val="00B050"/>
+        </w:rPr>
         <w:t xml:space="preserve">olor: </w:t>
       </w:r>
       <w:r>
         <w:rPr>
           <w:b/>
+          <w:color w:val="00B050"/>
         </w:rPr>
         <w:t>#f7f381;</w:t>
       </w:r>
@@ -2684,19 +2807,27 @@
           <w:numId w:val="40"/>
         </w:numPr>
         <w:rPr>
-          <w:lang w:val="bg-BG"/>
-        </w:rPr>
-      </w:pPr>
-      <w:r>
+          <w:color w:val="00B050"/>
+          <w:lang w:val="bg-BG"/>
+        </w:rPr>
+      </w:pPr>
+      <w:r>
+        <w:rPr>
+          <w:color w:val="00B050"/>
+        </w:rPr>
         <w:t xml:space="preserve">Padding: </w:t>
       </w:r>
       <w:r>
         <w:rPr>
           <w:rStyle w:val="CodeChar"/>
+          <w:color w:val="00B050"/>
         </w:rPr>
         <w:t>8px 24px</w:t>
       </w:r>
       <w:r>
+        <w:rPr>
+          <w:color w:val="00B050"/>
+        </w:rPr>
         <w:t>;</w:t>
       </w:r>
     </w:p>
@@ -2708,19 +2839,27 @@
           <w:numId w:val="40"/>
         </w:numPr>
         <w:rPr>
-          <w:lang w:val="bg-BG"/>
-        </w:rPr>
-      </w:pPr>
-      <w:r>
+          <w:color w:val="00B050"/>
+          <w:lang w:val="bg-BG"/>
+        </w:rPr>
+      </w:pPr>
+      <w:r>
+        <w:rPr>
+          <w:color w:val="00B050"/>
+        </w:rPr>
         <w:t xml:space="preserve">Width: </w:t>
       </w:r>
       <w:r>
         <w:rPr>
           <w:rStyle w:val="CodeChar"/>
+          <w:color w:val="00B050"/>
         </w:rPr>
         <w:t>500px</w:t>
       </w:r>
       <w:r>
+        <w:rPr>
+          <w:color w:val="00B050"/>
+        </w:rPr>
         <w:t>;</w:t>
       </w:r>
     </w:p>
@@ -2732,15 +2871,20 @@
           <w:numId w:val="40"/>
         </w:numPr>
         <w:rPr>
-          <w:lang w:val="bg-BG"/>
-        </w:rPr>
-      </w:pPr>
-      <w:r>
+          <w:color w:val="00B050"/>
+          <w:lang w:val="bg-BG"/>
+        </w:rPr>
+      </w:pPr>
+      <w:r>
+        <w:rPr>
+          <w:color w:val="00B050"/>
+        </w:rPr>
         <w:t xml:space="preserve">Text size: </w:t>
       </w:r>
       <w:r>
         <w:rPr>
           <w:rStyle w:val="CodeChar"/>
+          <w:color w:val="00B050"/>
         </w:rPr>
         <w:t>30px;</w:t>
       </w:r>
@@ -2753,19 +2897,27 @@
           <w:numId w:val="40"/>
         </w:numPr>
         <w:rPr>
-          <w:lang w:val="bg-BG"/>
-        </w:rPr>
-      </w:pPr>
-      <w:r>
+          <w:color w:val="00B050"/>
+          <w:lang w:val="bg-BG"/>
+        </w:rPr>
+      </w:pPr>
+      <w:r>
+        <w:rPr>
+          <w:color w:val="00B050"/>
+        </w:rPr>
         <w:t xml:space="preserve">Border: </w:t>
       </w:r>
       <w:r>
         <w:rPr>
           <w:rStyle w:val="CodeChar"/>
+          <w:color w:val="00B050"/>
         </w:rPr>
         <w:t>1px solid #f7f381</w:t>
       </w:r>
       <w:r>
+        <w:rPr>
+          <w:color w:val="00B050"/>
+        </w:rPr>
         <w:t>;</w:t>
       </w:r>
     </w:p>
@@ -2777,15 +2929,20 @@
           <w:numId w:val="40"/>
         </w:numPr>
         <w:rPr>
-          <w:lang w:val="bg-BG"/>
-        </w:rPr>
-      </w:pPr>
-      <w:r>
+          <w:color w:val="00B050"/>
+          <w:lang w:val="bg-BG"/>
+        </w:rPr>
+      </w:pPr>
+      <w:r>
+        <w:rPr>
+          <w:color w:val="00B050"/>
+        </w:rPr>
         <w:t xml:space="preserve">box-shadow: </w:t>
       </w:r>
       <w:r>
         <w:rPr>
           <w:rStyle w:val="CodeChar"/>
+          <w:color w:val="00B050"/>
         </w:rPr>
         <w:t>0 0 10px 2px #333333;</w:t>
       </w:r>
@@ -2798,12 +2955,14 @@
           <w:numId w:val="40"/>
         </w:numPr>
         <w:rPr>
+          <w:color w:val="00B050"/>
           <w:lang w:val="bg-BG"/>
         </w:rPr>
       </w:pPr>
       <w:r>
         <w:rPr>
           <w:rStyle w:val="CodeChar"/>
+          <w:color w:val="00B050"/>
         </w:rPr>
         <w:t>&lt;ol&gt;</w:t>
       </w:r>
@@ -2816,15 +2975,20 @@
           <w:numId w:val="40"/>
         </w:numPr>
         <w:rPr>
-          <w:lang w:val="bg-BG"/>
-        </w:rPr>
-      </w:pPr>
-      <w:r>
+          <w:color w:val="00B050"/>
+          <w:lang w:val="bg-BG"/>
+        </w:rPr>
+      </w:pPr>
+      <w:r>
+        <w:rPr>
+          <w:color w:val="00B050"/>
+        </w:rPr>
         <w:t xml:space="preserve">Margin: </w:t>
       </w:r>
       <w:r>
         <w:rPr>
           <w:rStyle w:val="CodeChar"/>
+          <w:color w:val="00B050"/>
         </w:rPr>
         <w:t>12px;</w:t>
       </w:r>
@@ -2840,12 +3004,14 @@
           <w:rStyle w:val="CodeChar"/>
           <w:rFonts w:asciiTheme="minorHAnsi" w:hAnsiTheme="minorHAnsi"/>
           <w:b w:val="0"/>
+          <w:color w:val="00B050"/>
           <w:lang w:val="bg-BG"/>
         </w:rPr>
       </w:pPr>
       <w:r>
         <w:rPr>
           <w:rStyle w:val="CodeChar"/>
+          <w:color w:val="00B050"/>
         </w:rPr>
         <w:t>&lt;p&gt;</w:t>
       </w:r>
@@ -2858,10 +3024,14 @@
           <w:numId w:val="40"/>
         </w:numPr>
         <w:rPr>
-          <w:lang w:val="bg-BG"/>
-        </w:rPr>
-      </w:pPr>
-      <w:r>
+          <w:color w:val="00B050"/>
+          <w:lang w:val="bg-BG"/>
+        </w:rPr>
+      </w:pPr>
+      <w:r>
+        <w:rPr>
+          <w:color w:val="00B050"/>
+        </w:rPr>
         <w:t>Center the text</w:t>
       </w:r>
     </w:p>
@@ -2870,12 +3040,14 @@
         <w:pStyle w:val="3"/>
         <w:rPr>
           <w:rFonts w:eastAsia="MS Mincho"/>
+          <w:color w:val="00B050"/>
           <w:lang w:val="bg-BG"/>
         </w:rPr>
       </w:pPr>
       <w:r>
         <w:rPr>
           <w:rFonts w:eastAsia="MS Mincho"/>
+          <w:color w:val="00B050"/>
         </w:rPr>
         <w:t>Hints</w:t>
       </w:r>
@@ -2888,15 +3060,20 @@
           <w:numId w:val="40"/>
         </w:numPr>
         <w:rPr>
-          <w:lang w:val="bg-BG"/>
-        </w:rPr>
-      </w:pPr>
-      <w:r>
+          <w:color w:val="00B050"/>
+          <w:lang w:val="bg-BG"/>
+        </w:rPr>
+      </w:pPr>
+      <w:r>
+        <w:rPr>
+          <w:color w:val="00B050"/>
+        </w:rPr>
         <w:t xml:space="preserve">Center the </w:t>
       </w:r>
       <w:r>
         <w:rPr>
           <w:b/>
+          <w:color w:val="00B050"/>
         </w:rPr>
         <w:t>container</w:t>
       </w:r>
@@ -2909,15 +3086,20 @@
           <w:numId w:val="40"/>
         </w:numPr>
         <w:rPr>
-          <w:lang w:val="bg-BG"/>
-        </w:rPr>
-      </w:pPr>
-      <w:r>
+          <w:color w:val="00B050"/>
+          <w:lang w:val="bg-BG"/>
+        </w:rPr>
+      </w:pPr>
+      <w:r>
+        <w:rPr>
+          <w:color w:val="00B050"/>
+        </w:rPr>
         <w:t xml:space="preserve">Heading: use </w:t>
       </w:r>
       <w:r>
         <w:rPr>
           <w:rStyle w:val="CodeChar"/>
+          <w:color w:val="00B050"/>
         </w:rPr>
         <w:t>&lt;h1&gt;</w:t>
       </w:r>
@@ -2930,25 +3112,34 @@
           <w:numId w:val="40"/>
         </w:numPr>
         <w:rPr>
-          <w:lang w:val="bg-BG"/>
-        </w:rPr>
-      </w:pPr>
-      <w:r>
+          <w:color w:val="00B050"/>
+          <w:lang w:val="bg-BG"/>
+        </w:rPr>
+      </w:pPr>
+      <w:r>
+        <w:rPr>
+          <w:color w:val="00B050"/>
+        </w:rPr>
         <w:t xml:space="preserve">Date: use </w:t>
       </w:r>
       <w:r>
         <w:rPr>
           <w:rStyle w:val="CodeChar"/>
+          <w:color w:val="00B050"/>
         </w:rPr>
         <w:t>&lt;p&gt;</w:t>
       </w:r>
       <w:r>
         <w:rPr>
           <w:noProof/>
+          <w:color w:val="00B050"/>
         </w:rPr>
         <w:t xml:space="preserve"> </w:t>
       </w:r>
       <w:r>
+        <w:rPr>
+          <w:color w:val="00B050"/>
+        </w:rPr>
         <w:t>+ center it</w:t>
       </w:r>
     </w:p>
@@ -2960,15 +3151,20 @@
           <w:numId w:val="40"/>
         </w:numPr>
         <w:rPr>
-          <w:lang w:val="bg-BG"/>
-        </w:rPr>
-      </w:pPr>
-      <w:r>
+          <w:color w:val="00B050"/>
+          <w:lang w:val="bg-BG"/>
+        </w:rPr>
+      </w:pPr>
+      <w:r>
+        <w:rPr>
+          <w:color w:val="00B050"/>
+        </w:rPr>
         <w:t xml:space="preserve">List: use </w:t>
       </w:r>
       <w:r>
         <w:rPr>
           <w:rStyle w:val="CodeChar"/>
+          <w:color w:val="00B050"/>
         </w:rPr>
         <w:t>&lt;ol&gt;</w:t>
       </w:r>
@@ -2977,26 +3173,35 @@
       <w:pPr>
         <w:pStyle w:val="2"/>
         <w:rPr>
+          <w:color w:val="00B050"/>
           <w:lang w:val="bg-BG"/>
         </w:rPr>
       </w:pPr>
       <w:r>
         <w:rPr>
           <w:noProof/>
+          <w:color w:val="00B050"/>
         </w:rPr>
         <w:t xml:space="preserve">HTML </w:t>
       </w:r>
       <w:r>
+        <w:rPr>
+          <w:color w:val="00B050"/>
+        </w:rPr>
         <w:t>Lists</w:t>
       </w:r>
     </w:p>
     <w:p>
       <w:pPr>
         <w:rPr>
-          <w:lang w:val="bg-BG"/>
-        </w:rPr>
-      </w:pPr>
-      <w:r>
+          <w:color w:val="00B050"/>
+          <w:lang w:val="bg-BG"/>
+        </w:rPr>
+      </w:pPr>
+      <w:r>
+        <w:rPr>
+          <w:color w:val="00B050"/>
+        </w:rPr>
         <w:t>Create a Web Page like the following:</w:t>
       </w:r>
     </w:p>
@@ -3058,82 +3263,108 @@
     <w:p>
       <w:pPr>
         <w:rPr>
-          <w:lang w:val="bg-BG"/>
-        </w:rPr>
-      </w:pPr>
-      <w:r>
+          <w:color w:val="00B050"/>
+          <w:lang w:val="bg-BG"/>
+        </w:rPr>
+      </w:pPr>
+      <w:r>
+        <w:rPr>
+          <w:color w:val="00B050"/>
+        </w:rPr>
         <w:t xml:space="preserve">Create file: </w:t>
       </w:r>
       <w:r>
         <w:rPr>
           <w:rStyle w:val="CodeChar"/>
+          <w:color w:val="00B050"/>
         </w:rPr>
         <w:t>html-lists.html</w:t>
       </w:r>
       <w:r>
+        <w:rPr>
+          <w:color w:val="00B050"/>
+        </w:rPr>
         <w:t>. Use the texts from the file</w:t>
       </w:r>
       <w:r>
         <w:rPr>
           <w:b/>
+          <w:color w:val="00B050"/>
         </w:rPr>
         <w:t xml:space="preserve"> </w:t>
       </w:r>
       <w:r>
         <w:rPr>
           <w:rStyle w:val="CodeChar"/>
+          <w:color w:val="00B050"/>
         </w:rPr>
         <w:t>site-texts.txt</w:t>
       </w:r>
       <w:r>
         <w:rPr>
           <w:bCs/>
+          <w:color w:val="00B050"/>
         </w:rPr>
         <w:t>.</w:t>
       </w:r>
       <w:r>
         <w:rPr>
           <w:bCs/>
+          <w:color w:val="00B050"/>
         </w:rPr>
         <w:t xml:space="preserve"> </w:t>
       </w:r>
       <w:r>
+        <w:rPr>
+          <w:color w:val="00B050"/>
+        </w:rPr>
         <w:t>Use the texts from the file</w:t>
       </w:r>
       <w:r>
         <w:rPr>
           <w:b/>
+          <w:color w:val="00B050"/>
         </w:rPr>
         <w:t xml:space="preserve"> </w:t>
       </w:r>
       <w:r>
         <w:rPr>
           <w:rStyle w:val="CodeChar"/>
+          <w:color w:val="00B050"/>
         </w:rPr>
         <w:t>site-texts.txt</w:t>
       </w:r>
       <w:r>
         <w:rPr>
           <w:bCs/>
+          <w:color w:val="00B050"/>
         </w:rPr>
         <w:t xml:space="preserve">. </w:t>
       </w:r>
       <w:r>
+        <w:rPr>
+          <w:color w:val="00B050"/>
+        </w:rPr>
         <w:t xml:space="preserve">Set the </w:t>
       </w:r>
       <w:r>
         <w:rPr>
           <w:rStyle w:val="CodeChar"/>
+          <w:color w:val="00B050"/>
         </w:rPr>
         <w:t>html</w:t>
       </w:r>
       <w:r>
         <w:rPr>
           <w:noProof/>
+          <w:color w:val="00B050"/>
         </w:rPr>
         <w:t xml:space="preserve"> </w:t>
       </w:r>
       <w:r>
+        <w:rPr>
+          <w:color w:val="00B050"/>
+        </w:rPr>
         <w:t>title to be the same as the task name.</w:t>
       </w:r>
     </w:p>
@@ -3142,59 +3373,81 @@
         <w:pStyle w:val="3"/>
         <w:rPr>
           <w:rFonts w:eastAsia="MS Mincho"/>
+          <w:color w:val="00B050"/>
           <w:lang w:val="bg-BG"/>
         </w:rPr>
       </w:pPr>
       <w:r>
         <w:rPr>
           <w:rFonts w:eastAsia="MS Mincho"/>
+          <w:color w:val="00B050"/>
         </w:rPr>
         <w:t>Hints</w:t>
       </w:r>
     </w:p>
     <w:p>
-      <w:r>
+      <w:pPr>
+        <w:rPr>
+          <w:color w:val="00B050"/>
+        </w:rPr>
+      </w:pPr>
+      <w:r>
+        <w:rPr>
+          <w:color w:val="00B050"/>
+        </w:rPr>
         <w:t xml:space="preserve">Use: </w:t>
       </w:r>
       <w:r>
         <w:rPr>
           <w:rStyle w:val="CodeChar"/>
+          <w:color w:val="00B050"/>
         </w:rPr>
         <w:t>&lt;ol&gt;</w:t>
       </w:r>
       <w:r>
+        <w:rPr>
+          <w:color w:val="00B050"/>
+        </w:rPr>
         <w:t xml:space="preserve">, </w:t>
       </w:r>
       <w:r>
         <w:rPr>
           <w:rStyle w:val="CodeChar"/>
+          <w:color w:val="00B050"/>
         </w:rPr>
         <w:t>&lt;ul&gt;</w:t>
       </w:r>
       <w:r>
         <w:rPr>
           <w:noProof/>
+          <w:color w:val="00B050"/>
         </w:rPr>
         <w:t xml:space="preserve"> </w:t>
       </w:r>
       <w:r>
+        <w:rPr>
+          <w:color w:val="00B050"/>
+        </w:rPr>
         <w:t xml:space="preserve">and </w:t>
       </w:r>
       <w:r>
         <w:rPr>
           <w:rStyle w:val="CodeChar"/>
+          <w:color w:val="00B050"/>
         </w:rPr>
         <w:t>&lt;li&gt;</w:t>
       </w:r>
       <w:r>
         <w:rPr>
           <w:noProof/>
+          <w:color w:val="00B050"/>
         </w:rPr>
         <w:t>.</w:t>
       </w:r>
       <w:r>
         <w:rPr>
           <w:noProof/>
+          <w:color w:val="00B050"/>
           <w:lang w:val="bg-BG"/>
         </w:rPr>
         <w:t xml:space="preserve"> </w:t>
@@ -3202,6 +3455,7 @@
       <w:r>
         <w:rPr>
           <w:noProof/>
+          <w:color w:val="00B050"/>
         </w:rPr>
         <w:t xml:space="preserve">You need to use </w:t>
       </w:r>
@@ -3210,12 +3464,14 @@
           <w:b/>
           <w:bCs/>
           <w:noProof/>
+          <w:color w:val="00B050"/>
         </w:rPr>
         <w:t>nested</w:t>
       </w:r>
       <w:r>
         <w:rPr>
           <w:noProof/>
+          <w:color w:val="00B050"/>
         </w:rPr>
         <w:t xml:space="preserve"> lists.</w:t>
       </w:r>
@@ -3224,20 +3480,28 @@
       <w:pPr>
         <w:pStyle w:val="2"/>
         <w:rPr>
-          <w:lang w:val="bg-BG"/>
-        </w:rPr>
-      </w:pPr>
-      <w:r>
+          <w:color w:val="00B050"/>
+          <w:lang w:val="bg-BG"/>
+        </w:rPr>
+      </w:pPr>
+      <w:r>
+        <w:rPr>
+          <w:color w:val="00B050"/>
+        </w:rPr>
         <w:t>Definition Lists</w:t>
       </w:r>
     </w:p>
     <w:p>
       <w:pPr>
         <w:rPr>
-          <w:lang w:val="bg-BG"/>
-        </w:rPr>
-      </w:pPr>
-      <w:r>
+          <w:color w:val="00B050"/>
+          <w:lang w:val="bg-BG"/>
+        </w:rPr>
+      </w:pPr>
+      <w:r>
+        <w:rPr>
+          <w:color w:val="00B050"/>
+        </w:rPr>
         <w:t>Create a Web Page like the following:</w:t>
       </w:r>
     </w:p>
@@ -3298,63 +3562,88 @@
     <w:p>
       <w:pPr>
         <w:rPr>
-          <w:lang w:val="bg-BG"/>
-        </w:rPr>
-      </w:pPr>
-      <w:r>
+          <w:color w:val="00B050"/>
+          <w:lang w:val="bg-BG"/>
+        </w:rPr>
+      </w:pPr>
+      <w:r>
+        <w:rPr>
+          <w:color w:val="00B050"/>
+        </w:rPr>
         <w:t xml:space="preserve">Create a file named </w:t>
       </w:r>
       <w:r>
         <w:rPr>
           <w:rStyle w:val="CodeChar"/>
+          <w:color w:val="00B050"/>
         </w:rPr>
         <w:t>definition-lists.html</w:t>
       </w:r>
       <w:r>
+        <w:rPr>
+          <w:color w:val="00B050"/>
+        </w:rPr>
         <w:t>. Use the texts from the file</w:t>
       </w:r>
       <w:r>
         <w:rPr>
           <w:b/>
+          <w:color w:val="00B050"/>
         </w:rPr>
         <w:t xml:space="preserve"> </w:t>
       </w:r>
       <w:r>
         <w:rPr>
           <w:rStyle w:val="CodeChar"/>
+          <w:color w:val="00B050"/>
         </w:rPr>
         <w:t>site-texts.txt</w:t>
       </w:r>
       <w:r>
         <w:rPr>
           <w:bCs/>
+          <w:color w:val="00B050"/>
         </w:rPr>
         <w:t xml:space="preserve">. </w:t>
       </w:r>
       <w:r>
+        <w:rPr>
+          <w:color w:val="00B050"/>
+        </w:rPr>
         <w:t xml:space="preserve">Set the </w:t>
       </w:r>
       <w:r>
         <w:rPr>
           <w:rStyle w:val="CodeChar"/>
+          <w:color w:val="00B050"/>
         </w:rPr>
         <w:t>html</w:t>
       </w:r>
       <w:r>
         <w:rPr>
           <w:noProof/>
+          <w:color w:val="00B050"/>
         </w:rPr>
         <w:t xml:space="preserve"> </w:t>
       </w:r>
       <w:r>
+        <w:rPr>
+          <w:color w:val="00B050"/>
+        </w:rPr>
         <w:t>title to be the same as the task name.</w:t>
       </w:r>
     </w:p>
     <w:p>
       <w:pPr>
         <w:pStyle w:val="3"/>
-      </w:pPr>
-      <w:r>
+        <w:rPr>
+          <w:color w:val="00B050"/>
+        </w:rPr>
+      </w:pPr>
+      <w:r>
+        <w:rPr>
+          <w:color w:val="00B050"/>
+        </w:rPr>
         <w:t>Requirements</w:t>
       </w:r>
     </w:p>
@@ -3366,22 +3655,28 @@
           <w:numId w:val="40"/>
         </w:numPr>
         <w:rPr>
+          <w:color w:val="00B050"/>
           <w:lang w:val="bg-BG"/>
         </w:rPr>
       </w:pPr>
       <w:r>
         <w:rPr>
           <w:rStyle w:val="CodeChar"/>
+          <w:color w:val="00B050"/>
         </w:rPr>
         <w:t>&lt;h2&gt;</w:t>
       </w:r>
       <w:r>
         <w:rPr>
           <w:noProof/>
+          <w:color w:val="00B050"/>
         </w:rPr>
         <w:t xml:space="preserve"> </w:t>
       </w:r>
       <w:r>
+        <w:rPr>
+          <w:color w:val="00B050"/>
+        </w:rPr>
         <w:t>tag for heading</w:t>
       </w:r>
     </w:p>
@@ -3393,12 +3688,14 @@
           <w:numId w:val="40"/>
         </w:numPr>
         <w:rPr>
+          <w:color w:val="00B050"/>
           <w:lang w:val="bg-BG"/>
         </w:rPr>
       </w:pPr>
       <w:r>
         <w:rPr>
           <w:rStyle w:val="CodeChar"/>
+          <w:color w:val="00B050"/>
         </w:rPr>
         <w:t>&lt;dl&gt;</w:t>
       </w:r>
@@ -3406,18 +3703,21 @@
         <w:rPr>
           <w:bCs/>
           <w:noProof/>
+          <w:color w:val="00B050"/>
         </w:rPr>
         <w:t xml:space="preserve"> </w:t>
       </w:r>
       <w:r>
         <w:rPr>
           <w:bCs/>
+          <w:color w:val="00B050"/>
         </w:rPr>
         <w:t xml:space="preserve">+ </w:t>
       </w:r>
       <w:r>
         <w:rPr>
           <w:rStyle w:val="CodeChar"/>
+          <w:color w:val="00B050"/>
         </w:rPr>
         <w:t>&lt;dt&gt;</w:t>
       </w:r>
@@ -3425,18 +3725,21 @@
         <w:rPr>
           <w:bCs/>
           <w:noProof/>
+          <w:color w:val="00B050"/>
         </w:rPr>
         <w:t xml:space="preserve"> </w:t>
       </w:r>
       <w:r>
         <w:rPr>
           <w:bCs/>
+          <w:color w:val="00B050"/>
         </w:rPr>
         <w:t xml:space="preserve">+ </w:t>
       </w:r>
       <w:r>
         <w:rPr>
           <w:rStyle w:val="CodeChar"/>
+          <w:color w:val="00B050"/>
         </w:rPr>
         <w:t>&lt;dd&gt;</w:t>
       </w:r>
@@ -3444,10 +3747,14 @@
         <w:rPr>
           <w:bCs/>
           <w:noProof/>
+          <w:color w:val="00B050"/>
         </w:rPr>
         <w:t xml:space="preserve"> </w:t>
       </w:r>
       <w:r>
+        <w:rPr>
+          <w:color w:val="00B050"/>
+        </w:rPr>
         <w:t>tags for definition list</w:t>
       </w:r>
     </w:p>
@@ -3455,20 +3762,28 @@
       <w:pPr>
         <w:pStyle w:val="2"/>
         <w:rPr>
-          <w:lang w:val="bg-BG"/>
-        </w:rPr>
-      </w:pPr>
-      <w:r>
+          <w:color w:val="00B050"/>
+          <w:lang w:val="bg-BG"/>
+        </w:rPr>
+      </w:pPr>
+      <w:r>
+        <w:rPr>
+          <w:color w:val="00B050"/>
+        </w:rPr>
         <w:t>Reversed List</w:t>
       </w:r>
     </w:p>
     <w:p>
       <w:pPr>
         <w:rPr>
-          <w:lang w:val="bg-BG"/>
-        </w:rPr>
-      </w:pPr>
-      <w:r>
+          <w:color w:val="00B050"/>
+          <w:lang w:val="bg-BG"/>
+        </w:rPr>
+      </w:pPr>
+      <w:r>
+        <w:rPr>
+          <w:color w:val="00B050"/>
+        </w:rPr>
         <w:t>Create a Web Page like the following:</w:t>
       </w:r>
     </w:p>
@@ -3530,15 +3845,20 @@
     <w:p>
       <w:pPr>
         <w:rPr>
-          <w:lang w:val="bg-BG"/>
-        </w:rPr>
-      </w:pPr>
-      <w:r>
+          <w:color w:val="00B050"/>
+          <w:lang w:val="bg-BG"/>
+        </w:rPr>
+      </w:pPr>
+      <w:r>
+        <w:rPr>
+          <w:color w:val="00B050"/>
+        </w:rPr>
         <w:t xml:space="preserve">Create two files: </w:t>
       </w:r>
       <w:r>
         <w:rPr>
           <w:rStyle w:val="CodeChar"/>
+          <w:color w:val="00B050"/>
         </w:rPr>
         <w:t>reversed-list.html</w:t>
       </w:r>
@@ -3546,69 +3866,95 @@
         <w:rPr>
           <w:b/>
           <w:noProof/>
+          <w:color w:val="00B050"/>
         </w:rPr>
         <w:t xml:space="preserve"> </w:t>
       </w:r>
       <w:r>
+        <w:rPr>
+          <w:color w:val="00B050"/>
+        </w:rPr>
         <w:t>and</w:t>
       </w:r>
       <w:r>
         <w:rPr>
           <w:b/>
+          <w:color w:val="00B050"/>
         </w:rPr>
         <w:t xml:space="preserve"> </w:t>
       </w:r>
       <w:r>
         <w:rPr>
           <w:rStyle w:val="CodeChar"/>
+          <w:color w:val="00B050"/>
         </w:rPr>
         <w:t>reversed-list.css</w:t>
       </w:r>
       <w:r>
+        <w:rPr>
+          <w:color w:val="00B050"/>
+        </w:rPr>
         <w:t>. Use the texts from the file</w:t>
       </w:r>
       <w:r>
         <w:rPr>
           <w:b/>
+          <w:color w:val="00B050"/>
         </w:rPr>
         <w:t xml:space="preserve"> </w:t>
       </w:r>
       <w:r>
         <w:rPr>
           <w:rStyle w:val="CodeChar"/>
+          <w:color w:val="00B050"/>
         </w:rPr>
         <w:t>site-texts.txt</w:t>
       </w:r>
       <w:r>
         <w:rPr>
           <w:bCs/>
+          <w:color w:val="00B050"/>
         </w:rPr>
         <w:t xml:space="preserve">. </w:t>
       </w:r>
       <w:r>
+        <w:rPr>
+          <w:color w:val="00B050"/>
+        </w:rPr>
         <w:t xml:space="preserve">Set the </w:t>
       </w:r>
       <w:r>
         <w:rPr>
           <w:rStyle w:val="CodeChar"/>
+          <w:color w:val="00B050"/>
         </w:rPr>
         <w:t>html</w:t>
       </w:r>
       <w:r>
         <w:rPr>
           <w:noProof/>
+          <w:color w:val="00B050"/>
         </w:rPr>
         <w:t xml:space="preserve"> </w:t>
       </w:r>
       <w:r>
+        <w:rPr>
+          <w:color w:val="00B050"/>
+        </w:rPr>
         <w:t>title to be the same as the task name.</w:t>
       </w:r>
     </w:p>
     <w:p>
       <w:pPr>
         <w:pStyle w:val="3"/>
-      </w:pPr>
-      <w:r>
+        <w:rPr>
+          <w:color w:val="00B050"/>
+        </w:rPr>
+      </w:pPr>
+      <w:r>
+        <w:rPr>
+          <w:color w:val="00B050"/>
+        </w:rPr>
         <w:t>Requirements</w:t>
       </w:r>
     </w:p>
@@ -3620,12 +3966,14 @@
           <w:numId w:val="40"/>
         </w:numPr>
         <w:rPr>
+          <w:color w:val="00B050"/>
           <w:lang w:val="bg-BG"/>
         </w:rPr>
       </w:pPr>
       <w:r>
         <w:rPr>
           <w:rStyle w:val="CodeChar"/>
+          <w:color w:val="00B050"/>
         </w:rPr>
         <w:t>&lt;main&gt;</w:t>
       </w:r>
@@ -3633,24 +3981,33 @@
         <w:rPr>
           <w:b/>
           <w:noProof/>
+          <w:color w:val="00B050"/>
         </w:rPr>
         <w:t xml:space="preserve"> </w:t>
       </w:r>
       <w:r>
+        <w:rPr>
+          <w:color w:val="00B050"/>
+        </w:rPr>
         <w:t xml:space="preserve">with </w:t>
       </w:r>
       <w:r>
         <w:rPr>
           <w:b/>
+          <w:color w:val="00B050"/>
         </w:rPr>
         <w:t xml:space="preserve">id=wrapper </w:t>
       </w:r>
       <w:r>
+        <w:rPr>
+          <w:color w:val="00B050"/>
+        </w:rPr>
         <w:t xml:space="preserve">as a </w:t>
       </w:r>
       <w:r>
         <w:rPr>
           <w:b/>
+          <w:color w:val="00B050"/>
         </w:rPr>
         <w:t>container</w:t>
       </w:r>
@@ -3663,15 +4020,20 @@
           <w:numId w:val="40"/>
         </w:numPr>
         <w:rPr>
-          <w:lang w:val="bg-BG"/>
-        </w:rPr>
-      </w:pPr>
-      <w:r>
+          <w:color w:val="00B050"/>
+          <w:lang w:val="bg-BG"/>
+        </w:rPr>
+      </w:pPr>
+      <w:r>
+        <w:rPr>
+          <w:color w:val="00B050"/>
+        </w:rPr>
         <w:t xml:space="preserve">Background color: </w:t>
       </w:r>
       <w:r>
         <w:rPr>
           <w:rStyle w:val="CodeChar"/>
+          <w:color w:val="00B050"/>
         </w:rPr>
         <w:t>#dddddd;</w:t>
       </w:r>
@@ -3684,15 +4046,20 @@
           <w:numId w:val="40"/>
         </w:numPr>
         <w:rPr>
-          <w:lang w:val="bg-BG"/>
-        </w:rPr>
-      </w:pPr>
-      <w:r>
+          <w:color w:val="00B050"/>
+          <w:lang w:val="bg-BG"/>
+        </w:rPr>
+      </w:pPr>
+      <w:r>
+        <w:rPr>
+          <w:color w:val="00B050"/>
+        </w:rPr>
         <w:t xml:space="preserve">Text color: </w:t>
       </w:r>
       <w:r>
         <w:rPr>
           <w:rStyle w:val="CodeChar"/>
+          <w:color w:val="00B050"/>
         </w:rPr>
         <w:t>#95191a;</w:t>
       </w:r>
@@ -3705,15 +4072,20 @@
           <w:numId w:val="40"/>
         </w:numPr>
         <w:rPr>
-          <w:lang w:val="bg-BG"/>
-        </w:rPr>
-      </w:pPr>
-      <w:r>
+          <w:color w:val="00B050"/>
+          <w:lang w:val="bg-BG"/>
+        </w:rPr>
+      </w:pPr>
+      <w:r>
+        <w:rPr>
+          <w:color w:val="00B050"/>
+        </w:rPr>
         <w:t xml:space="preserve">Width container: </w:t>
       </w:r>
       <w:r>
         <w:rPr>
           <w:rStyle w:val="CodeChar"/>
+          <w:color w:val="00B050"/>
         </w:rPr>
         <w:t>300px;</w:t>
       </w:r>
@@ -3727,15 +4099,20 @@
         </w:numPr>
         <w:rPr>
           <w:b/>
-          <w:lang w:val="bg-BG"/>
-        </w:rPr>
-      </w:pPr>
-      <w:r>
+          <w:color w:val="00B050"/>
+          <w:lang w:val="bg-BG"/>
+        </w:rPr>
+      </w:pPr>
+      <w:r>
+        <w:rPr>
+          <w:color w:val="00B050"/>
+        </w:rPr>
         <w:t xml:space="preserve">Border: </w:t>
       </w:r>
       <w:r>
         <w:rPr>
           <w:rStyle w:val="CodeChar"/>
+          <w:color w:val="00B050"/>
         </w:rPr>
         <w:t>1px solid #000000;</w:t>
       </w:r>
@@ -3744,20 +4121,28 @@
       <w:pPr>
         <w:pStyle w:val="3"/>
         <w:rPr>
-          <w:lang w:val="bg-BG"/>
-        </w:rPr>
-      </w:pPr>
-      <w:r>
+          <w:color w:val="00B050"/>
+          <w:lang w:val="bg-BG"/>
+        </w:rPr>
+      </w:pPr>
+      <w:r>
+        <w:rPr>
+          <w:color w:val="00B050"/>
+        </w:rPr>
         <w:t>Hints</w:t>
       </w:r>
     </w:p>
     <w:p>
       <w:pPr>
         <w:rPr>
-          <w:lang w:val="bg-BG"/>
-        </w:rPr>
-      </w:pPr>
-      <w:r>
+          <w:color w:val="00B050"/>
+          <w:lang w:val="bg-BG"/>
+        </w:rPr>
+      </w:pPr>
+      <w:r>
+        <w:rPr>
+          <w:color w:val="00B050"/>
+        </w:rPr>
         <w:t>Use:</w:t>
       </w:r>
     </w:p>
@@ -3769,31 +4154,41 @@
           <w:numId w:val="40"/>
         </w:numPr>
         <w:rPr>
+          <w:color w:val="00B050"/>
           <w:lang w:val="bg-BG"/>
         </w:rPr>
       </w:pPr>
       <w:r>
         <w:rPr>
           <w:rStyle w:val="CodeChar"/>
+          <w:color w:val="00B050"/>
         </w:rPr>
         <w:t>&lt;ol&gt;</w:t>
       </w:r>
       <w:r>
         <w:rPr>
           <w:noProof/>
+          <w:color w:val="00B050"/>
         </w:rPr>
         <w:t xml:space="preserve"> </w:t>
       </w:r>
       <w:r>
+        <w:rPr>
+          <w:color w:val="00B050"/>
+        </w:rPr>
         <w:t xml:space="preserve">with </w:t>
       </w:r>
       <w:r>
         <w:rPr>
           <w:b/>
+          <w:color w:val="00B050"/>
         </w:rPr>
         <w:t>reversed</w:t>
       </w:r>
       <w:r>
+        <w:rPr>
+          <w:color w:val="00B050"/>
+        </w:rPr>
         <w:t xml:space="preserve"> attribute</w:t>
       </w:r>
     </w:p>
@@ -3808,12 +4203,14 @@
           <w:rStyle w:val="CodeChar"/>
           <w:rFonts w:asciiTheme="minorHAnsi" w:hAnsiTheme="minorHAnsi"/>
           <w:b w:val="0"/>
+          <w:color w:val="00B050"/>
           <w:lang w:val="bg-BG"/>
         </w:rPr>
       </w:pPr>
       <w:r>
         <w:rPr>
           <w:rStyle w:val="CodeChar"/>
+          <w:color w:val="00B050"/>
         </w:rPr>
         <w:t>&lt;ol reversed="reversed"&gt;</w:t>
       </w:r>
@@ -3826,24 +4223,33 @@
           <w:numId w:val="40"/>
         </w:numPr>
         <w:rPr>
-          <w:lang w:val="bg-BG"/>
-        </w:rPr>
-      </w:pPr>
-      <w:r>
+          <w:color w:val="00B050"/>
+          <w:lang w:val="bg-BG"/>
+        </w:rPr>
+      </w:pPr>
+      <w:r>
+        <w:rPr>
+          <w:color w:val="00B050"/>
+        </w:rPr>
         <w:t>Submit</w:t>
       </w:r>
       <w:r>
         <w:rPr>
           <w:b/>
+          <w:color w:val="00B050"/>
         </w:rPr>
         <w:t xml:space="preserve"> only</w:t>
       </w:r>
       <w:r>
+        <w:rPr>
+          <w:color w:val="00B050"/>
+        </w:rPr>
         <w:t xml:space="preserve"> </w:t>
       </w:r>
       <w:r>
         <w:rPr>
           <w:rStyle w:val="CodeChar"/>
+          <w:color w:val="00B050"/>
         </w:rPr>
         <w:t>reversed-list.html</w:t>
       </w:r>
@@ -3851,21 +4257,27 @@
         <w:rPr>
           <w:b/>
           <w:noProof/>
+          <w:color w:val="00B050"/>
         </w:rPr>
         <w:t xml:space="preserve"> </w:t>
       </w:r>
       <w:r>
+        <w:rPr>
+          <w:color w:val="00B050"/>
+        </w:rPr>
         <w:t>+</w:t>
       </w:r>
       <w:r>
         <w:rPr>
           <w:b/>
+          <w:color w:val="00B050"/>
         </w:rPr>
         <w:t xml:space="preserve"> </w:t>
       </w:r>
       <w:r>
         <w:rPr>
           <w:rStyle w:val="CodeChar"/>
+          <w:color w:val="00B050"/>
         </w:rPr>
         <w:t>reversed-list.css</w:t>
       </w:r>
@@ -3873,15 +4285,20 @@
         <w:rPr>
           <w:b/>
           <w:noProof/>
+          <w:color w:val="00B050"/>
         </w:rPr>
         <w:t xml:space="preserve"> </w:t>
       </w:r>
       <w:r>
+        <w:rPr>
+          <w:color w:val="00B050"/>
+        </w:rPr>
         <w:t>in</w:t>
       </w:r>
       <w:r>
         <w:rPr>
           <w:b/>
+          <w:color w:val="00B050"/>
         </w:rPr>
         <w:t xml:space="preserve"> </w:t>
       </w:r>
@@ -3889,16 +4306,21 @@
         <w:rPr>
           <w:b/>
           <w:noProof/>
+          <w:color w:val="00B050"/>
         </w:rPr>
         <w:t xml:space="preserve">ZIP </w:t>
       </w:r>
       <w:r>
         <w:rPr>
           <w:b/>
+          <w:color w:val="00B050"/>
         </w:rPr>
         <w:t xml:space="preserve">archive </w:t>
       </w:r>
       <w:r>
+        <w:rPr>
+          <w:color w:val="00B050"/>
+        </w:rPr>
         <w:t>file</w:t>
       </w:r>
     </w:p>
@@ -3906,18 +4328,26 @@
       <w:pPr>
         <w:pStyle w:val="2"/>
         <w:rPr>
-          <w:lang w:val="bg-BG"/>
-        </w:rPr>
-      </w:pPr>
-      <w:r>
+          <w:color w:val="00B050"/>
+          <w:lang w:val="bg-BG"/>
+        </w:rPr>
+      </w:pPr>
+      <w:r>
+        <w:rPr>
+          <w:color w:val="00B050"/>
+        </w:rPr>
         <w:t xml:space="preserve">The </w:t>
       </w:r>
       <w:r>
+        <w:rPr>
+          <w:color w:val="00B050"/>
+        </w:rPr>
         <w:t xml:space="preserve">Modern </w:t>
       </w:r>
       <w:r>
         <w:rPr>
           <w:noProof/>
+          <w:color w:val="00B050"/>
         </w:rPr>
         <w:t>JavaScript</w:t>
       </w:r>
@@ -3925,19 +4355,27 @@
     <w:p>
       <w:pPr>
         <w:rPr>
-          <w:lang w:val="bg-BG"/>
-        </w:rPr>
-      </w:pPr>
-      <w:r>
+          <w:color w:val="00B050"/>
+          <w:lang w:val="bg-BG"/>
+        </w:rPr>
+      </w:pPr>
+      <w:r>
+        <w:rPr>
+          <w:color w:val="00B050"/>
+        </w:rPr>
         <w:t xml:space="preserve">Create a Web Page like the following using the texts from </w:t>
       </w:r>
       <w:r>
         <w:rPr>
           <w:rStyle w:val="CodeChar"/>
+          <w:color w:val="00B050"/>
         </w:rPr>
         <w:t>site-texts.txt</w:t>
       </w:r>
       <w:r>
+        <w:rPr>
+          <w:color w:val="00B050"/>
+        </w:rPr>
         <w:t>.</w:t>
       </w:r>
     </w:p>
@@ -3998,57 +4436,81 @@
     <w:p>
       <w:pPr>
         <w:rPr>
-          <w:lang w:val="bg-BG"/>
-        </w:rPr>
-      </w:pPr>
-      <w:r>
+          <w:color w:val="00B050"/>
+          <w:lang w:val="bg-BG"/>
+        </w:rPr>
+      </w:pPr>
+      <w:r>
+        <w:rPr>
+          <w:color w:val="00B050"/>
+        </w:rPr>
         <w:t xml:space="preserve">Create two files: </w:t>
       </w:r>
       <w:r>
         <w:rPr>
           <w:rStyle w:val="CodeChar"/>
+          <w:color w:val="00B050"/>
         </w:rPr>
         <w:t>modern-javascript.html</w:t>
       </w:r>
       <w:r>
         <w:rPr>
           <w:noProof/>
+          <w:color w:val="00B050"/>
         </w:rPr>
         <w:t xml:space="preserve"> </w:t>
       </w:r>
       <w:r>
+        <w:rPr>
+          <w:color w:val="00B050"/>
+        </w:rPr>
         <w:t xml:space="preserve">and </w:t>
       </w:r>
       <w:r>
         <w:rPr>
           <w:rStyle w:val="CodeChar"/>
+          <w:color w:val="00B050"/>
         </w:rPr>
         <w:t>modern-javascript.css</w:t>
       </w:r>
       <w:r>
+        <w:rPr>
+          <w:color w:val="00B050"/>
+        </w:rPr>
         <w:t xml:space="preserve">. Set the </w:t>
       </w:r>
       <w:r>
         <w:rPr>
           <w:rStyle w:val="CodeChar"/>
+          <w:color w:val="00B050"/>
         </w:rPr>
         <w:t>html</w:t>
       </w:r>
       <w:r>
         <w:rPr>
           <w:noProof/>
+          <w:color w:val="00B050"/>
         </w:rPr>
         <w:t xml:space="preserve"> </w:t>
       </w:r>
       <w:r>
+        <w:rPr>
+          <w:color w:val="00B050"/>
+        </w:rPr>
         <w:t>title to be the same as the task name.</w:t>
       </w:r>
     </w:p>
     <w:p>
       <w:pPr>
         <w:pStyle w:val="3"/>
-      </w:pPr>
-      <w:r>
+        <w:rPr>
+          <w:color w:val="00B050"/>
+        </w:rPr>
+      </w:pPr>
+      <w:r>
+        <w:rPr>
+          <w:color w:val="00B050"/>
+        </w:rPr>
         <w:lastRenderedPageBreak/>
         <w:t>Requirements</w:t>
       </w:r>
@@ -4061,30 +4523,40 @@
           <w:numId w:val="40"/>
         </w:numPr>
         <w:rPr>
+          <w:color w:val="00B050"/>
           <w:lang w:val="bg-BG"/>
         </w:rPr>
       </w:pPr>
       <w:r>
         <w:rPr>
           <w:b/>
+          <w:color w:val="00B050"/>
         </w:rPr>
         <w:t xml:space="preserve">&lt;main&gt; </w:t>
       </w:r>
       <w:r>
+        <w:rPr>
+          <w:color w:val="00B050"/>
+        </w:rPr>
         <w:t xml:space="preserve">with </w:t>
       </w:r>
       <w:r>
         <w:rPr>
           <w:b/>
+          <w:color w:val="00B050"/>
         </w:rPr>
         <w:t xml:space="preserve">id=wrapper </w:t>
       </w:r>
       <w:r>
+        <w:rPr>
+          <w:color w:val="00B050"/>
+        </w:rPr>
         <w:t xml:space="preserve">as a </w:t>
       </w:r>
       <w:r>
         <w:rPr>
           <w:b/>
+          <w:color w:val="00B050"/>
         </w:rPr>
         <w:t>container</w:t>
       </w:r>
@@ -4097,15 +4569,20 @@
           <w:numId w:val="40"/>
         </w:numPr>
         <w:rPr>
-          <w:lang w:val="bg-BG"/>
-        </w:rPr>
-      </w:pPr>
-      <w:r>
+          <w:color w:val="00B050"/>
+          <w:lang w:val="bg-BG"/>
+        </w:rPr>
+      </w:pPr>
+      <w:r>
+        <w:rPr>
+          <w:color w:val="00B050"/>
+        </w:rPr>
         <w:t xml:space="preserve">Background color: </w:t>
       </w:r>
       <w:r>
         <w:rPr>
           <w:b/>
+          <w:color w:val="00B050"/>
         </w:rPr>
         <w:t>#5bc0de;</w:t>
       </w:r>
@@ -4114,20 +4591,28 @@
       <w:pPr>
         <w:pStyle w:val="3"/>
         <w:rPr>
-          <w:lang w:val="bg-BG"/>
-        </w:rPr>
-      </w:pPr>
-      <w:r>
+          <w:color w:val="00B050"/>
+          <w:lang w:val="bg-BG"/>
+        </w:rPr>
+      </w:pPr>
+      <w:r>
+        <w:rPr>
+          <w:color w:val="00B050"/>
+        </w:rPr>
         <w:t>Hints</w:t>
       </w:r>
     </w:p>
     <w:p>
       <w:pPr>
         <w:rPr>
-          <w:lang w:val="bg-BG"/>
-        </w:rPr>
-      </w:pPr>
-      <w:r>
+          <w:color w:val="00B050"/>
+          <w:lang w:val="bg-BG"/>
+        </w:rPr>
+      </w:pPr>
+      <w:r>
+        <w:rPr>
+          <w:color w:val="00B050"/>
+        </w:rPr>
         <w:t>Use:</w:t>
       </w:r>
     </w:p>
@@ -4139,27 +4624,34 @@
         </w:numPr>
         <w:contextualSpacing/>
         <w:rPr>
+          <w:color w:val="00B050"/>
           <w:lang w:val="bg-BG"/>
         </w:rPr>
       </w:pPr>
       <w:r>
         <w:rPr>
           <w:rStyle w:val="CodeChar"/>
+          <w:color w:val="00B050"/>
         </w:rPr>
         <w:t>&lt;h1&gt;</w:t>
       </w:r>
       <w:r>
         <w:rPr>
           <w:noProof/>
+          <w:color w:val="00B050"/>
         </w:rPr>
         <w:t xml:space="preserve"> </w:t>
       </w:r>
       <w:r>
+        <w:rPr>
+          <w:color w:val="00B050"/>
+        </w:rPr>
         <w:t xml:space="preserve">and </w:t>
       </w:r>
       <w:r>
         <w:rPr>
           <w:rStyle w:val="CodeChar"/>
+          <w:color w:val="00B050"/>
         </w:rPr>
         <w:t>&lt;h2&gt;</w:t>
       </w:r>
@@ -4167,10 +4659,14 @@
         <w:rPr>
           <w:b/>
           <w:noProof/>
+          <w:color w:val="00B050"/>
         </w:rPr>
         <w:t xml:space="preserve"> </w:t>
       </w:r>
       <w:r>
+        <w:rPr>
+          <w:color w:val="00B050"/>
+        </w:rPr>
         <w:t>tags for headings</w:t>
       </w:r>
     </w:p>
@@ -4182,12 +4678,14 @@
         </w:numPr>
         <w:contextualSpacing/>
         <w:rPr>
+          <w:color w:val="00B050"/>
           <w:lang w:val="bg-BG"/>
         </w:rPr>
       </w:pPr>
       <w:r>
         <w:rPr>
           <w:rStyle w:val="CodeChar"/>
+          <w:color w:val="00B050"/>
         </w:rPr>
         <w:t>&lt;sup&gt;</w:t>
       </w:r>
@@ -4195,15 +4693,20 @@
         <w:rPr>
           <w:b/>
           <w:noProof/>
+          <w:color w:val="00B050"/>
         </w:rPr>
         <w:t xml:space="preserve"> </w:t>
       </w:r>
       <w:r>
+        <w:rPr>
+          <w:color w:val="00B050"/>
+        </w:rPr>
         <w:t xml:space="preserve">tag for </w:t>
       </w:r>
       <w:r>
         <w:rPr>
           <w:b/>
+          <w:color w:val="00B050"/>
         </w:rPr>
         <w:t>superscript text</w:t>
       </w:r>
@@ -4216,25 +4719,34 @@
         </w:numPr>
         <w:contextualSpacing/>
         <w:rPr>
+          <w:color w:val="00B050"/>
           <w:lang w:val="bg-BG"/>
         </w:rPr>
       </w:pPr>
       <w:r>
         <w:rPr>
           <w:rStyle w:val="CodeChar"/>
+          <w:color w:val="00B050"/>
         </w:rPr>
         <w:t>&lt;p&gt;</w:t>
       </w:r>
       <w:r>
         <w:rPr>
           <w:noProof/>
+          <w:color w:val="00B050"/>
         </w:rPr>
         <w:t xml:space="preserve"> </w:t>
       </w:r>
       <w:r>
+        <w:rPr>
+          <w:color w:val="00B050"/>
+        </w:rPr>
         <w:t>tag for paragraphs</w:t>
       </w:r>
       <w:r>
+        <w:rPr>
+          <w:color w:val="00B050"/>
+        </w:rPr>
         <w:t xml:space="preserve"> and </w:t>
       </w:r>
       <w:r>
@@ -4242,6 +4754,7 @@
           <w:rFonts w:ascii="Consolas" w:hAnsi="Consolas"/>
           <w:b/>
           <w:bCs/>
+          <w:color w:val="00B050"/>
         </w:rPr>
         <w:t>&lt;span&gt;</w:t>
       </w:r>
@@ -4254,12 +4767,14 @@
         </w:numPr>
         <w:contextualSpacing/>
         <w:rPr>
+          <w:color w:val="00B050"/>
           <w:lang w:val="bg-BG"/>
         </w:rPr>
       </w:pPr>
       <w:r>
         <w:rPr>
           <w:rStyle w:val="CodeChar"/>
+          <w:color w:val="00B050"/>
         </w:rPr>
         <w:t>&lt;ul&gt;</w:t>
       </w:r>
@@ -4267,10 +4782,14 @@
         <w:rPr>
           <w:b/>
           <w:noProof/>
+          <w:color w:val="00B050"/>
         </w:rPr>
         <w:t xml:space="preserve"> </w:t>
       </w:r>
       <w:r>
+        <w:rPr>
+          <w:color w:val="00B050"/>
+        </w:rPr>
         <w:t>tag for list items</w:t>
       </w:r>
     </w:p>
@@ -4282,12 +4801,14 @@
         </w:numPr>
         <w:contextualSpacing/>
         <w:rPr>
+          <w:color w:val="00B050"/>
           <w:lang w:val="bg-BG"/>
         </w:rPr>
       </w:pPr>
       <w:r>
         <w:rPr>
           <w:rStyle w:val="CodeChar"/>
+          <w:color w:val="00B050"/>
         </w:rPr>
         <w:t>&lt;hr /&gt;</w:t>
       </w:r>
@@ -4295,10 +4816,14 @@
         <w:rPr>
           <w:b/>
           <w:noProof/>
+          <w:color w:val="00B050"/>
         </w:rPr>
         <w:t xml:space="preserve"> </w:t>
       </w:r>
       <w:r>
+        <w:rPr>
+          <w:color w:val="00B050"/>
+        </w:rPr>
         <w:t>for horizontal line</w:t>
       </w:r>
     </w:p>
@@ -4310,12 +4835,14 @@
         </w:numPr>
         <w:contextualSpacing/>
         <w:rPr>
+          <w:color w:val="00B050"/>
           <w:lang w:val="bg-BG"/>
         </w:rPr>
       </w:pPr>
       <w:r>
         <w:rPr>
           <w:rStyle w:val="CodeChar"/>
+          <w:color w:val="00B050"/>
         </w:rPr>
         <w:t>&lt;footer&gt;</w:t>
       </w:r>
@@ -4323,19 +4850,27 @@
         <w:rPr>
           <w:b/>
           <w:noProof/>
+          <w:color w:val="00B050"/>
         </w:rPr>
         <w:t xml:space="preserve"> </w:t>
       </w:r>
       <w:r>
+        <w:rPr>
+          <w:color w:val="00B050"/>
+        </w:rPr>
         <w:t xml:space="preserve">tag for copyright part + </w:t>
       </w:r>
       <w:r>
         <w:rPr>
           <w:b/>
+          <w:color w:val="00B050"/>
         </w:rPr>
         <w:t xml:space="preserve">&amp;copy; </w:t>
       </w:r>
       <w:r>
+        <w:rPr>
+          <w:color w:val="00B050"/>
+        </w:rPr>
         <w:t>for copy right symbol</w:t>
       </w:r>
     </w:p>
@@ -4343,44 +4878,61 @@
       <w:pPr>
         <w:pStyle w:val="2"/>
         <w:rPr>
-          <w:lang w:val="bg-BG"/>
-        </w:rPr>
-      </w:pPr>
-      <w:r>
+          <w:color w:val="00B050"/>
+          <w:lang w:val="bg-BG"/>
+        </w:rPr>
+      </w:pPr>
+      <w:r>
+        <w:rPr>
+          <w:color w:val="00B050"/>
+        </w:rPr>
         <w:t>Book Story</w:t>
       </w:r>
     </w:p>
     <w:p>
       <w:pPr>
         <w:rPr>
-          <w:lang w:val="bg-BG"/>
-        </w:rPr>
-      </w:pPr>
-      <w:r>
+          <w:color w:val="00B050"/>
+          <w:lang w:val="bg-BG"/>
+        </w:rPr>
+      </w:pPr>
+      <w:r>
+        <w:rPr>
+          <w:color w:val="00B050"/>
+        </w:rPr>
         <w:t xml:space="preserve">Create a Web Page like the following using the texts from </w:t>
       </w:r>
       <w:r>
         <w:rPr>
           <w:rStyle w:val="CodeChar"/>
+          <w:color w:val="00B050"/>
         </w:rPr>
         <w:t>site-texts.txt</w:t>
       </w:r>
       <w:r>
+        <w:rPr>
+          <w:color w:val="00B050"/>
+        </w:rPr>
         <w:t xml:space="preserve">. Set the </w:t>
       </w:r>
       <w:r>
         <w:rPr>
           <w:rStyle w:val="CodeChar"/>
+          <w:color w:val="00B050"/>
         </w:rPr>
         <w:t>html</w:t>
       </w:r>
       <w:r>
         <w:rPr>
           <w:noProof/>
+          <w:color w:val="00B050"/>
         </w:rPr>
         <w:t xml:space="preserve"> </w:t>
       </w:r>
       <w:r>
+        <w:rPr>
+          <w:color w:val="00B050"/>
+        </w:rPr>
         <w:t>title to be the same as the task name.</w:t>
       </w:r>
     </w:p>
@@ -4453,15 +5005,20 @@
     <w:p>
       <w:pPr>
         <w:rPr>
-          <w:lang w:val="bg-BG"/>
-        </w:rPr>
-      </w:pPr>
-      <w:r>
+          <w:color w:val="00B050"/>
+          <w:lang w:val="bg-BG"/>
+        </w:rPr>
+      </w:pPr>
+      <w:r>
+        <w:rPr>
+          <w:color w:val="00B050"/>
+        </w:rPr>
         <w:t xml:space="preserve">Create two files: </w:t>
       </w:r>
       <w:r>
         <w:rPr>
           <w:rStyle w:val="CodeChar"/>
+          <w:color w:val="00B050"/>
         </w:rPr>
         <w:t>book-story.html</w:t>
       </w:r>
@@ -4469,63 +5026,88 @@
         <w:rPr>
           <w:b/>
           <w:noProof/>
+          <w:color w:val="00B050"/>
         </w:rPr>
         <w:t xml:space="preserve"> </w:t>
       </w:r>
       <w:r>
+        <w:rPr>
+          <w:color w:val="00B050"/>
+        </w:rPr>
         <w:t>and</w:t>
       </w:r>
       <w:r>
         <w:rPr>
           <w:b/>
+          <w:color w:val="00B050"/>
         </w:rPr>
         <w:t xml:space="preserve"> </w:t>
       </w:r>
       <w:r>
         <w:rPr>
           <w:rStyle w:val="CodeChar"/>
+          <w:color w:val="00B050"/>
         </w:rPr>
         <w:t>book-story.css</w:t>
       </w:r>
       <w:r>
+        <w:rPr>
+          <w:color w:val="00B050"/>
+        </w:rPr>
         <w:t xml:space="preserve">. Set the </w:t>
       </w:r>
       <w:r>
         <w:rPr>
           <w:rStyle w:val="CodeChar"/>
+          <w:color w:val="00B050"/>
         </w:rPr>
         <w:t>html</w:t>
       </w:r>
       <w:r>
         <w:rPr>
           <w:noProof/>
+          <w:color w:val="00B050"/>
         </w:rPr>
         <w:t xml:space="preserve"> </w:t>
       </w:r>
       <w:r>
+        <w:rPr>
+          <w:color w:val="00B050"/>
+        </w:rPr>
         <w:t xml:space="preserve">title to be the same as the task name. Set the </w:t>
       </w:r>
       <w:r>
         <w:rPr>
           <w:rStyle w:val="CodeChar"/>
+          <w:color w:val="00B050"/>
         </w:rPr>
         <w:t>html</w:t>
       </w:r>
       <w:r>
         <w:rPr>
           <w:noProof/>
+          <w:color w:val="00B050"/>
         </w:rPr>
         <w:t xml:space="preserve"> </w:t>
       </w:r>
       <w:r>
+        <w:rPr>
+          <w:color w:val="00B050"/>
+        </w:rPr>
         <w:t>title to be the same as the task name.</w:t>
       </w:r>
     </w:p>
     <w:p>
       <w:pPr>
         <w:pStyle w:val="3"/>
-      </w:pPr>
-      <w:r>
+        <w:rPr>
+          <w:color w:val="00B050"/>
+        </w:rPr>
+      </w:pPr>
+      <w:r>
+        <w:rPr>
+          <w:color w:val="00B050"/>
+        </w:rPr>
         <w:t>Requirements</w:t>
       </w:r>
     </w:p>
@@ -4537,16 +5119,21 @@
           <w:numId w:val="40"/>
         </w:numPr>
         <w:rPr>
+          <w:color w:val="00B050"/>
           <w:lang w:val="bg-BG"/>
         </w:rPr>
       </w:pPr>
       <w:r>
         <w:rPr>
           <w:b/>
+          <w:color w:val="00B050"/>
         </w:rPr>
         <w:t xml:space="preserve">&lt;main&gt; </w:t>
       </w:r>
       <w:r>
+        <w:rPr>
+          <w:color w:val="00B050"/>
+        </w:rPr>
         <w:t>for the main container</w:t>
       </w:r>
     </w:p>
@@ -4558,16 +5145,21 @@
           <w:numId w:val="40"/>
         </w:numPr>
         <w:rPr>
-          <w:lang w:val="bg-BG"/>
-        </w:rPr>
-      </w:pPr>
-      <w:r>
+          <w:color w:val="00B050"/>
+          <w:lang w:val="bg-BG"/>
+        </w:rPr>
+      </w:pPr>
+      <w:r>
+        <w:rPr>
+          <w:color w:val="00B050"/>
+        </w:rPr>
         <w:lastRenderedPageBreak/>
         <w:t xml:space="preserve">Width container: </w:t>
       </w:r>
       <w:r>
         <w:rPr>
           <w:b/>
+          <w:color w:val="00B050"/>
         </w:rPr>
         <w:t>400px;</w:t>
       </w:r>
@@ -4580,15 +5172,20 @@
           <w:numId w:val="40"/>
         </w:numPr>
         <w:rPr>
-          <w:lang w:val="bg-BG"/>
-        </w:rPr>
-      </w:pPr>
-      <w:r>
+          <w:color w:val="00B050"/>
+          <w:lang w:val="bg-BG"/>
+        </w:rPr>
+      </w:pPr>
+      <w:r>
+        <w:rPr>
+          <w:color w:val="00B050"/>
+        </w:rPr>
         <w:t xml:space="preserve">Background color: </w:t>
       </w:r>
       <w:r>
         <w:rPr>
           <w:b/>
+          <w:color w:val="00B050"/>
         </w:rPr>
         <w:t>#dddddd;</w:t>
       </w:r>
@@ -4602,15 +5199,20 @@
         </w:numPr>
         <w:rPr>
           <w:b/>
-          <w:lang w:val="bg-BG"/>
-        </w:rPr>
-      </w:pPr>
-      <w:r>
+          <w:color w:val="00B050"/>
+          <w:lang w:val="bg-BG"/>
+        </w:rPr>
+      </w:pPr>
+      <w:r>
+        <w:rPr>
+          <w:color w:val="00B050"/>
+        </w:rPr>
         <w:t xml:space="preserve">Border: </w:t>
       </w:r>
       <w:r>
         <w:rPr>
           <w:b/>
+          <w:color w:val="00B050"/>
         </w:rPr>
         <w:t>1px solid #000000;</w:t>
       </w:r>
@@ -4624,15 +5226,20 @@
         </w:numPr>
         <w:rPr>
           <w:b/>
-          <w:lang w:val="bg-BG"/>
-        </w:rPr>
-      </w:pPr>
-      <w:r>
+          <w:color w:val="00B050"/>
+          <w:lang w:val="bg-BG"/>
+        </w:rPr>
+      </w:pPr>
+      <w:r>
+        <w:rPr>
+          <w:color w:val="00B050"/>
+        </w:rPr>
         <w:t>Margin Left</w:t>
       </w:r>
       <w:r>
         <w:rPr>
           <w:b/>
+          <w:color w:val="00B050"/>
         </w:rPr>
         <w:t>: 20px;</w:t>
       </w:r>
@@ -4645,15 +5252,20 @@
           <w:numId w:val="40"/>
         </w:numPr>
         <w:rPr>
-          <w:lang w:val="bg-BG"/>
-        </w:rPr>
-      </w:pPr>
-      <w:r>
+          <w:color w:val="00B050"/>
+          <w:lang w:val="bg-BG"/>
+        </w:rPr>
+      </w:pPr>
+      <w:r>
+        <w:rPr>
+          <w:color w:val="00B050"/>
+        </w:rPr>
         <w:t>Padding</w:t>
       </w:r>
       <w:r>
         <w:rPr>
           <w:b/>
+          <w:color w:val="00B050"/>
         </w:rPr>
         <w:t>: 10px;</w:t>
       </w:r>
@@ -4667,21 +5279,27 @@
         </w:numPr>
         <w:rPr>
           <w:b/>
+          <w:color w:val="00B050"/>
           <w:lang w:val="bg-BG"/>
         </w:rPr>
       </w:pPr>
       <w:r>
         <w:rPr>
           <w:b/>
+          <w:color w:val="00B050"/>
         </w:rPr>
         <w:t xml:space="preserve">&lt;p&gt; </w:t>
       </w:r>
       <w:r>
+        <w:rPr>
+          <w:color w:val="00B050"/>
+        </w:rPr>
         <w:t xml:space="preserve">tag for paragraph + </w:t>
       </w:r>
       <w:r>
         <w:rPr>
           <w:b/>
+          <w:color w:val="00B050"/>
         </w:rPr>
         <w:t>font-size: 18px;</w:t>
       </w:r>
@@ -4695,16 +5313,21 @@
         </w:numPr>
         <w:rPr>
           <w:b/>
+          <w:color w:val="00B050"/>
           <w:lang w:val="bg-BG"/>
         </w:rPr>
       </w:pPr>
       <w:r>
         <w:rPr>
           <w:b/>
+          <w:color w:val="00B050"/>
         </w:rPr>
         <w:t xml:space="preserve">&lt;em&gt; </w:t>
       </w:r>
       <w:r>
+        <w:rPr>
+          <w:color w:val="00B050"/>
+        </w:rPr>
         <w:t>tag for italic text</w:t>
       </w:r>
     </w:p>
@@ -4712,20 +5335,28 @@
       <w:pPr>
         <w:pStyle w:val="3"/>
         <w:rPr>
-          <w:lang w:val="bg-BG"/>
-        </w:rPr>
-      </w:pPr>
-      <w:r>
+          <w:color w:val="00B050"/>
+          <w:lang w:val="bg-BG"/>
+        </w:rPr>
+      </w:pPr>
+      <w:r>
+        <w:rPr>
+          <w:color w:val="00B050"/>
+        </w:rPr>
         <w:t>Hints</w:t>
       </w:r>
     </w:p>
     <w:p>
       <w:pPr>
         <w:rPr>
-          <w:lang w:val="bg-BG"/>
-        </w:rPr>
-      </w:pPr>
-      <w:r>
+          <w:color w:val="00B050"/>
+          <w:lang w:val="bg-BG"/>
+        </w:rPr>
+      </w:pPr>
+      <w:r>
+        <w:rPr>
+          <w:color w:val="00B050"/>
+        </w:rPr>
         <w:t>Use:</w:t>
       </w:r>
     </w:p>
@@ -4737,30 +5368,40 @@
           <w:numId w:val="40"/>
         </w:numPr>
         <w:rPr>
+          <w:color w:val="00B050"/>
           <w:lang w:val="bg-BG"/>
         </w:rPr>
       </w:pPr>
       <w:r>
         <w:rPr>
           <w:b/>
+          <w:color w:val="00B050"/>
         </w:rPr>
         <w:t xml:space="preserve">&lt;h1&gt; </w:t>
       </w:r>
       <w:r>
+        <w:rPr>
+          <w:color w:val="00B050"/>
+        </w:rPr>
         <w:t>tag</w:t>
       </w:r>
       <w:r>
         <w:rPr>
           <w:b/>
+          <w:color w:val="00B050"/>
         </w:rPr>
         <w:t xml:space="preserve"> </w:t>
       </w:r>
       <w:r>
+        <w:rPr>
+          <w:color w:val="00B050"/>
+        </w:rPr>
         <w:t xml:space="preserve">for heading + </w:t>
       </w:r>
       <w:r>
         <w:rPr>
           <w:b/>
+          <w:color w:val="00B050"/>
         </w:rPr>
         <w:t>center the text</w:t>
       </w:r>
@@ -4774,16 +5415,21 @@
         </w:numPr>
         <w:rPr>
           <w:b/>
+          <w:color w:val="00B050"/>
           <w:lang w:val="bg-BG"/>
         </w:rPr>
       </w:pPr>
       <w:r>
         <w:rPr>
           <w:b/>
+          <w:color w:val="00B050"/>
         </w:rPr>
         <w:t xml:space="preserve">&lt;q&gt; </w:t>
       </w:r>
       <w:r>
+        <w:rPr>
+          <w:color w:val="00B050"/>
+        </w:rPr>
         <w:t>tag for quotation text</w:t>
       </w:r>
     </w:p>
@@ -4796,18 +5442,21 @@
         </w:numPr>
         <w:rPr>
           <w:b/>
+          <w:color w:val="00B050"/>
           <w:lang w:val="bg-BG"/>
         </w:rPr>
       </w:pPr>
       <w:r>
         <w:rPr>
           <w:b/>
+          <w:color w:val="00B050"/>
         </w:rPr>
         <w:t>q::before {</w:t>
       </w:r>
       <w:r>
         <w:rPr>
           <w:b/>
+          <w:color w:val="00B050"/>
           <w:lang w:val="bg-BG"/>
         </w:rPr>
         <w:br/>
@@ -4816,12 +5465,14 @@
       <w:r>
         <w:rPr>
           <w:b/>
+          <w:color w:val="00B050"/>
         </w:rPr>
         <w:t>content: open-quote;</w:t>
       </w:r>
       <w:r>
         <w:rPr>
           <w:b/>
+          <w:color w:val="00B050"/>
           <w:lang w:val="bg-BG"/>
         </w:rPr>
         <w:br/>
@@ -4829,6 +5480,7 @@
       <w:r>
         <w:rPr>
           <w:b/>
+          <w:color w:val="00B050"/>
         </w:rPr>
         <w:t>}</w:t>
       </w:r>
@@ -4842,18 +5494,21 @@
         </w:numPr>
         <w:rPr>
           <w:b/>
+          <w:color w:val="00B050"/>
           <w:lang w:val="bg-BG"/>
         </w:rPr>
       </w:pPr>
       <w:r>
         <w:rPr>
           <w:b/>
+          <w:color w:val="00B050"/>
         </w:rPr>
         <w:t xml:space="preserve">q::after { </w:t>
       </w:r>
       <w:r>
         <w:rPr>
           <w:b/>
+          <w:color w:val="00B050"/>
           <w:lang w:val="bg-BG"/>
         </w:rPr>
         <w:br/>
@@ -4862,12 +5517,14 @@
       <w:r>
         <w:rPr>
           <w:b/>
+          <w:color w:val="00B050"/>
         </w:rPr>
         <w:t>content: close-quote;</w:t>
       </w:r>
       <w:r>
         <w:rPr>
           <w:b/>
+          <w:color w:val="00B050"/>
           <w:lang w:val="bg-BG"/>
         </w:rPr>
         <w:br/>
@@ -4875,6 +5532,7 @@
       <w:r>
         <w:rPr>
           <w:b/>
+          <w:color w:val="00B050"/>
         </w:rPr>
         <w:t>}</w:t>
       </w:r>
@@ -4883,20 +5541,28 @@
       <w:pPr>
         <w:pStyle w:val="2"/>
         <w:rPr>
-          <w:lang w:val="bg-BG"/>
-        </w:rPr>
-      </w:pPr>
-      <w:r>
+          <w:color w:val="00B050"/>
+          <w:lang w:val="bg-BG"/>
+        </w:rPr>
+      </w:pPr>
+      <w:r>
+        <w:rPr>
+          <w:color w:val="00B050"/>
+        </w:rPr>
         <w:t>World Cup News</w:t>
       </w:r>
     </w:p>
     <w:p>
       <w:pPr>
         <w:rPr>
-          <w:lang w:val="bg-BG"/>
-        </w:rPr>
-      </w:pPr>
-      <w:r>
+          <w:color w:val="00B050"/>
+          <w:lang w:val="bg-BG"/>
+        </w:rPr>
+      </w:pPr>
+      <w:r>
+        <w:rPr>
+          <w:color w:val="00B050"/>
+        </w:rPr>
         <w:t>Create a Web Page like the following.</w:t>
       </w:r>
     </w:p>
@@ -4957,79 +5623,109 @@
     <w:p>
       <w:pPr>
         <w:rPr>
-          <w:lang w:val="bg-BG"/>
-        </w:rPr>
-      </w:pPr>
-      <w:r>
+          <w:color w:val="00B050"/>
+          <w:lang w:val="bg-BG"/>
+        </w:rPr>
+      </w:pPr>
+      <w:r>
+        <w:rPr>
+          <w:color w:val="00B050"/>
+        </w:rPr>
         <w:lastRenderedPageBreak/>
         <w:t xml:space="preserve">Create two files: </w:t>
       </w:r>
       <w:r>
         <w:rPr>
           <w:rStyle w:val="CodeChar"/>
+          <w:color w:val="00B050"/>
         </w:rPr>
         <w:t>world-cup-news.html</w:t>
       </w:r>
       <w:r>
         <w:rPr>
           <w:noProof/>
+          <w:color w:val="00B050"/>
         </w:rPr>
         <w:t xml:space="preserve"> </w:t>
       </w:r>
       <w:r>
+        <w:rPr>
+          <w:color w:val="00B050"/>
+        </w:rPr>
         <w:t xml:space="preserve">and </w:t>
       </w:r>
       <w:r>
         <w:rPr>
           <w:rStyle w:val="CodeChar"/>
+          <w:color w:val="00B050"/>
         </w:rPr>
         <w:t>world-cup-news.css</w:t>
       </w:r>
       <w:r>
+        <w:rPr>
+          <w:color w:val="00B050"/>
+        </w:rPr>
         <w:t>. Use the texts from the file</w:t>
       </w:r>
       <w:r>
         <w:rPr>
           <w:b/>
+          <w:color w:val="00B050"/>
         </w:rPr>
         <w:t xml:space="preserve"> </w:t>
       </w:r>
       <w:r>
         <w:rPr>
           <w:rStyle w:val="CodeChar"/>
+          <w:color w:val="00B050"/>
         </w:rPr>
         <w:t>site-texts.txt</w:t>
       </w:r>
       <w:r>
         <w:rPr>
           <w:bCs/>
+          <w:color w:val="00B050"/>
         </w:rPr>
         <w:t xml:space="preserve">. </w:t>
       </w:r>
       <w:r>
+        <w:rPr>
+          <w:color w:val="00B050"/>
+        </w:rPr>
         <w:t xml:space="preserve">Set the </w:t>
       </w:r>
       <w:r>
         <w:rPr>
           <w:rStyle w:val="CodeChar"/>
+          <w:color w:val="00B050"/>
         </w:rPr>
         <w:t>html</w:t>
       </w:r>
       <w:r>
         <w:rPr>
           <w:noProof/>
+          <w:color w:val="00B050"/>
         </w:rPr>
         <w:t xml:space="preserve"> </w:t>
       </w:r>
       <w:r>
+        <w:rPr>
+          <w:color w:val="00B050"/>
+        </w:rPr>
         <w:t>title to be the same as the task name.</w:t>
       </w:r>
     </w:p>
     <w:p>
       <w:pPr>
         <w:pStyle w:val="3"/>
-      </w:pPr>
-      <w:r>
+        <w:rPr>
+          <w:color w:val="00B050"/>
+        </w:rPr>
+      </w:pPr>
+      <w:r>
+        <w:rPr>
+          <w:color w:val="00B050"/>
+        </w:rPr>
         <w:t>Requirements</w:t>
       </w:r>
     </w:p>
@@ -5041,39 +5737,53 @@
           <w:numId w:val="40"/>
         </w:numPr>
         <w:rPr>
+          <w:color w:val="00B050"/>
           <w:lang w:val="bg-BG"/>
         </w:rPr>
       </w:pPr>
       <w:r>
         <w:rPr>
           <w:b/>
+          <w:color w:val="00B050"/>
         </w:rPr>
         <w:t xml:space="preserve">&lt;main&gt; </w:t>
       </w:r>
       <w:r>
+        <w:rPr>
+          <w:color w:val="00B050"/>
+        </w:rPr>
         <w:t xml:space="preserve">with </w:t>
       </w:r>
       <w:r>
         <w:rPr>
           <w:b/>
+          <w:color w:val="00B050"/>
         </w:rPr>
         <w:t>id=</w:t>
       </w:r>
       <w:r>
+        <w:rPr>
+          <w:color w:val="00B050"/>
+        </w:rPr>
         <w:t xml:space="preserve"> </w:t>
       </w:r>
       <w:r>
         <w:rPr>
           <w:b/>
+          <w:color w:val="00B050"/>
         </w:rPr>
         <w:t xml:space="preserve">"wrapper" </w:t>
       </w:r>
       <w:r>
+        <w:rPr>
+          <w:color w:val="00B050"/>
+        </w:rPr>
         <w:t xml:space="preserve">as a </w:t>
       </w:r>
       <w:r>
         <w:rPr>
           <w:b/>
+          <w:color w:val="00B050"/>
         </w:rPr>
         <w:t>container</w:t>
       </w:r>
@@ -5087,15 +5797,20 @@
         </w:numPr>
         <w:rPr>
           <w:rStyle w:val="CodeChar"/>
-          <w:lang w:val="bg-BG"/>
-        </w:rPr>
-      </w:pPr>
-      <w:r>
+          <w:color w:val="00B050"/>
+          <w:lang w:val="bg-BG"/>
+        </w:rPr>
+      </w:pPr>
+      <w:r>
+        <w:rPr>
+          <w:color w:val="00B050"/>
+        </w:rPr>
         <w:t xml:space="preserve">Width container: </w:t>
       </w:r>
       <w:r>
         <w:rPr>
           <w:rStyle w:val="CodeChar"/>
+          <w:color w:val="00B050"/>
         </w:rPr>
         <w:t>700px;</w:t>
       </w:r>
@@ -5108,15 +5823,20 @@
           <w:numId w:val="40"/>
         </w:numPr>
         <w:rPr>
-          <w:lang w:val="bg-BG"/>
-        </w:rPr>
-      </w:pPr>
-      <w:r>
+          <w:color w:val="00B050"/>
+          <w:lang w:val="bg-BG"/>
+        </w:rPr>
+      </w:pPr>
+      <w:r>
+        <w:rPr>
+          <w:color w:val="00B050"/>
+        </w:rPr>
         <w:t xml:space="preserve">Height container: </w:t>
       </w:r>
       <w:r>
         <w:rPr>
           <w:rStyle w:val="CodeChar"/>
+          <w:color w:val="00B050"/>
         </w:rPr>
         <w:t>730px;</w:t>
       </w:r>
@@ -5130,15 +5850,20 @@
         </w:numPr>
         <w:rPr>
           <w:b/>
-          <w:lang w:val="bg-BG"/>
-        </w:rPr>
-      </w:pPr>
-      <w:r>
+          <w:color w:val="00B050"/>
+          <w:lang w:val="bg-BG"/>
+        </w:rPr>
+      </w:pPr>
+      <w:r>
+        <w:rPr>
+          <w:color w:val="00B050"/>
+        </w:rPr>
         <w:t xml:space="preserve">Border: </w:t>
       </w:r>
       <w:r>
         <w:rPr>
           <w:rStyle w:val="CodeChar"/>
+          <w:color w:val="00B050"/>
         </w:rPr>
         <w:t>1px solid #000000;</w:t>
       </w:r>
@@ -5151,15 +5876,20 @@
           <w:numId w:val="40"/>
         </w:numPr>
         <w:rPr>
-          <w:lang w:val="bg-BG"/>
-        </w:rPr>
-      </w:pPr>
-      <w:r>
+          <w:color w:val="00B050"/>
+          <w:lang w:val="bg-BG"/>
+        </w:rPr>
+      </w:pPr>
+      <w:r>
+        <w:rPr>
+          <w:color w:val="00B050"/>
+        </w:rPr>
         <w:t xml:space="preserve">Center the </w:t>
       </w:r>
       <w:r>
         <w:rPr>
           <w:b/>
+          <w:color w:val="00B050"/>
         </w:rPr>
         <w:t>container</w:t>
       </w:r>
@@ -5172,21 +5902,27 @@
           <w:numId w:val="40"/>
         </w:numPr>
         <w:rPr>
-          <w:lang w:val="bg-BG"/>
-        </w:rPr>
-      </w:pPr>
-      <w:r>
+          <w:color w:val="00B050"/>
+          <w:lang w:val="bg-BG"/>
+        </w:rPr>
+      </w:pPr>
+      <w:r>
+        <w:rPr>
+          <w:color w:val="00B050"/>
+        </w:rPr>
         <w:t>Padding</w:t>
       </w:r>
       <w:r>
         <w:rPr>
           <w:b/>
+          <w:color w:val="00B050"/>
         </w:rPr>
         <w:t xml:space="preserve">: </w:t>
       </w:r>
       <w:r>
         <w:rPr>
           <w:rStyle w:val="CodeChar"/>
+          <w:color w:val="00B050"/>
         </w:rPr>
         <w:t>10px 20px;</w:t>
       </w:r>
@@ -5200,15 +5936,20 @@
         </w:numPr>
         <w:rPr>
           <w:noProof/>
-          <w:lang w:val="bg-BG"/>
-        </w:rPr>
-      </w:pPr>
-      <w:r>
+          <w:color w:val="00B050"/>
+          <w:lang w:val="bg-BG"/>
+        </w:rPr>
+      </w:pPr>
+      <w:r>
+        <w:rPr>
+          <w:color w:val="00B050"/>
+        </w:rPr>
         <w:t xml:space="preserve">Background Color: </w:t>
       </w:r>
       <w:r>
         <w:rPr>
           <w:rStyle w:val="CodeChar"/>
+          <w:color w:val="00B050"/>
         </w:rPr>
         <w:t>#a6e1ec;</w:t>
       </w:r>
@@ -5221,12 +5962,14 @@
           <w:numId w:val="40"/>
         </w:numPr>
         <w:rPr>
+          <w:color w:val="00B050"/>
           <w:lang w:val="bg-BG"/>
         </w:rPr>
       </w:pPr>
       <w:r>
         <w:rPr>
           <w:rStyle w:val="CodeChar"/>
+          <w:color w:val="00B050"/>
         </w:rPr>
         <w:t>&lt;h1&gt;</w:t>
       </w:r>
@@ -5234,21 +5977,27 @@
         <w:rPr>
           <w:b/>
           <w:noProof/>
+          <w:color w:val="00B050"/>
         </w:rPr>
         <w:t xml:space="preserve"> </w:t>
       </w:r>
       <w:r>
+        <w:rPr>
+          <w:color w:val="00B050"/>
+        </w:rPr>
         <w:t>and</w:t>
       </w:r>
       <w:r>
         <w:rPr>
           <w:b/>
+          <w:color w:val="00B050"/>
         </w:rPr>
         <w:t xml:space="preserve"> </w:t>
       </w:r>
       <w:r>
         <w:rPr>
           <w:rStyle w:val="CodeChar"/>
+          <w:color w:val="00B050"/>
         </w:rPr>
         <w:t>&lt;h2&gt;</w:t>
       </w:r>
@@ -5256,10 +6005,14 @@
         <w:rPr>
           <w:b/>
           <w:noProof/>
+          <w:color w:val="00B050"/>
         </w:rPr>
         <w:t xml:space="preserve"> </w:t>
       </w:r>
       <w:r>
+        <w:rPr>
+          <w:color w:val="00B050"/>
+        </w:rPr>
         <w:t>tags for headings</w:t>
       </w:r>
     </w:p>
@@ -5271,12 +6024,14 @@
           <w:numId w:val="40"/>
         </w:numPr>
         <w:rPr>
+          <w:color w:val="00B050"/>
           <w:lang w:val="bg-BG"/>
         </w:rPr>
       </w:pPr>
       <w:r>
         <w:rPr>
           <w:rStyle w:val="CodeChar"/>
+          <w:color w:val="00B050"/>
         </w:rPr>
         <w:t>&lt;p&gt;</w:t>
       </w:r>
@@ -5284,10 +6039,14 @@
         <w:rPr>
           <w:rStyle w:val="CodeChar"/>
           <w:rFonts w:asciiTheme="minorHAnsi" w:hAnsiTheme="minorHAnsi" w:cstheme="minorHAnsi"/>
+          <w:color w:val="00B050"/>
         </w:rPr>
         <w:t xml:space="preserve"> </w:t>
       </w:r>
       <w:r>
+        <w:rPr>
+          <w:color w:val="00B050"/>
+        </w:rPr>
         <w:t>tag for paragraph</w:t>
       </w:r>
     </w:p>
@@ -5299,12 +6058,14 @@
           <w:numId w:val="40"/>
         </w:numPr>
         <w:rPr>
+          <w:color w:val="00B050"/>
           <w:lang w:val="bg-BG"/>
         </w:rPr>
       </w:pPr>
       <w:r>
         <w:rPr>
           <w:rStyle w:val="CodeChar"/>
+          <w:color w:val="00B050"/>
         </w:rPr>
         <w:t>&lt;strong&gt;</w:t>
       </w:r>
@@ -5312,19 +6073,27 @@
         <w:rPr>
           <w:b/>
           <w:noProof/>
+          <w:color w:val="00B050"/>
         </w:rPr>
         <w:t xml:space="preserve"> </w:t>
       </w:r>
       <w:r>
+        <w:rPr>
+          <w:color w:val="00B050"/>
+        </w:rPr>
         <w:t xml:space="preserve">tag for </w:t>
       </w:r>
       <w:r>
         <w:rPr>
           <w:b/>
+          <w:color w:val="00B050"/>
         </w:rPr>
         <w:t xml:space="preserve">bold </w:t>
       </w:r>
       <w:r>
+        <w:rPr>
+          <w:color w:val="00B050"/>
+        </w:rPr>
         <w:t>text</w:t>
       </w:r>
     </w:p>
@@ -5336,12 +6105,14 @@
           <w:numId w:val="40"/>
         </w:numPr>
         <w:rPr>
+          <w:color w:val="00B050"/>
           <w:lang w:val="bg-BG"/>
         </w:rPr>
       </w:pPr>
       <w:r>
         <w:rPr>
           <w:rStyle w:val="CodeChar"/>
+          <w:color w:val="00B050"/>
         </w:rPr>
         <w:t>&lt;em&gt;</w:t>
       </w:r>
@@ -5349,19 +6120,27 @@
         <w:rPr>
           <w:b/>
           <w:noProof/>
+          <w:color w:val="00B050"/>
         </w:rPr>
         <w:t xml:space="preserve"> </w:t>
       </w:r>
       <w:r>
+        <w:rPr>
+          <w:color w:val="00B050"/>
+        </w:rPr>
         <w:t xml:space="preserve">tag for </w:t>
       </w:r>
       <w:r>
         <w:rPr>
           <w:b/>
+          <w:color w:val="00B050"/>
         </w:rPr>
         <w:t>italic</w:t>
       </w:r>
       <w:r>
+        <w:rPr>
+          <w:color w:val="00B050"/>
+        </w:rPr>
         <w:t xml:space="preserve"> text</w:t>
       </w:r>
     </w:p>
@@ -5373,16 +6152,21 @@
           <w:numId w:val="40"/>
         </w:numPr>
         <w:rPr>
+          <w:color w:val="00B050"/>
           <w:lang w:val="bg-BG"/>
         </w:rPr>
       </w:pPr>
       <w:r>
         <w:rPr>
           <w:rStyle w:val="CodeChar"/>
+          <w:color w:val="00B050"/>
         </w:rPr>
         <w:t xml:space="preserve">&lt;img&gt; </w:t>
       </w:r>
       <w:r>
+        <w:rPr>
+          <w:color w:val="00B050"/>
+        </w:rPr>
         <w:t xml:space="preserve">tag for images </w:t>
       </w:r>
     </w:p>
@@ -5394,15 +6178,20 @@
           <w:numId w:val="40"/>
         </w:numPr>
         <w:rPr>
-          <w:lang w:val="bg-BG"/>
-        </w:rPr>
-      </w:pPr>
-      <w:r>
+          <w:color w:val="00B050"/>
+          <w:lang w:val="bg-BG"/>
+        </w:rPr>
+      </w:pPr>
+      <w:r>
+        <w:rPr>
+          <w:color w:val="00B050"/>
+        </w:rPr>
         <w:t xml:space="preserve">Width: </w:t>
       </w:r>
       <w:r>
         <w:rPr>
           <w:rStyle w:val="CodeChar"/>
+          <w:color w:val="00B050"/>
         </w:rPr>
         <w:t>200px;</w:t>
       </w:r>
@@ -5416,15 +6205,20 @@
         </w:numPr>
         <w:rPr>
           <w:b/>
-          <w:lang w:val="bg-BG"/>
-        </w:rPr>
-      </w:pPr>
-      <w:r>
+          <w:color w:val="00B050"/>
+          <w:lang w:val="bg-BG"/>
+        </w:rPr>
+      </w:pPr>
+      <w:r>
+        <w:rPr>
+          <w:color w:val="00B050"/>
+        </w:rPr>
         <w:t xml:space="preserve">Margin Right: </w:t>
       </w:r>
       <w:r>
         <w:rPr>
           <w:rStyle w:val="CodeChar"/>
+          <w:color w:val="00B050"/>
         </w:rPr>
         <w:t>10px;</w:t>
       </w:r>
@@ -5438,21 +6232,27 @@
         </w:numPr>
         <w:rPr>
           <w:b/>
-          <w:lang w:val="bg-BG"/>
-        </w:rPr>
-      </w:pPr>
-      <w:r>
+          <w:color w:val="00B050"/>
+          <w:lang w:val="bg-BG"/>
+        </w:rPr>
+      </w:pPr>
+      <w:r>
+        <w:rPr>
+          <w:color w:val="00B050"/>
+        </w:rPr>
         <w:t>Vertical Align:</w:t>
       </w:r>
       <w:r>
         <w:rPr>
           <w:b/>
+          <w:color w:val="00B050"/>
         </w:rPr>
         <w:t xml:space="preserve"> </w:t>
       </w:r>
       <w:r>
         <w:rPr>
           <w:rStyle w:val="CodeChar"/>
+          <w:color w:val="00B050"/>
         </w:rPr>
         <w:t>middle;</w:t>
       </w:r>
@@ -5465,24 +6265,28 @@
           <w:numId w:val="40"/>
         </w:numPr>
         <w:rPr>
+          <w:color w:val="00B050"/>
           <w:lang w:val="bg-BG"/>
         </w:rPr>
       </w:pPr>
       <w:r>
         <w:rPr>
           <w:rStyle w:val="CodeChar"/>
+          <w:color w:val="00B050"/>
         </w:rPr>
         <w:t>&lt;span class=</w:t>
       </w:r>
       <w:r>
         <w:rPr>
           <w:noProof/>
+          <w:color w:val="00B050"/>
         </w:rPr>
         <w:t xml:space="preserve"> </w:t>
       </w:r>
       <w:r>
         <w:rPr>
           <w:rStyle w:val="CodeChar"/>
+          <w:color w:val="00B050"/>
         </w:rPr>
         <w:t>"text"&gt;</w:t>
       </w:r>
@@ -5490,10 +6294,14 @@
         <w:rPr>
           <w:b/>
           <w:noProof/>
+          <w:color w:val="00B050"/>
         </w:rPr>
         <w:t xml:space="preserve"> </w:t>
       </w:r>
       <w:r>
+        <w:rPr>
+          <w:color w:val="00B050"/>
+        </w:rPr>
         <w:t>for the text next to images</w:t>
       </w:r>
     </w:p>
@@ -5505,21 +6313,27 @@
           <w:numId w:val="40"/>
         </w:numPr>
         <w:rPr>
-          <w:lang w:val="bg-BG"/>
-        </w:rPr>
-      </w:pPr>
-      <w:r>
+          <w:color w:val="00B050"/>
+          <w:lang w:val="bg-BG"/>
+        </w:rPr>
+      </w:pPr>
+      <w:r>
+        <w:rPr>
+          <w:color w:val="00B050"/>
+        </w:rPr>
         <w:t xml:space="preserve">Text color: </w:t>
       </w:r>
       <w:r>
         <w:rPr>
           <w:rStyle w:val="CodeChar"/>
+          <w:color w:val="00B050"/>
         </w:rPr>
         <w:t>#</w:t>
       </w:r>
       <w:r>
         <w:rPr>
           <w:rStyle w:val="CodeChar"/>
+          <w:color w:val="00B050"/>
           <w:lang w:val="bg-BG"/>
         </w:rPr>
         <w:t>3</w:t>
@@ -5527,12 +6341,14 @@
       <w:r>
         <w:rPr>
           <w:rStyle w:val="CodeChar"/>
+          <w:color w:val="00B050"/>
         </w:rPr>
         <w:t>f51b5</w:t>
       </w:r>
       <w:r>
         <w:rPr>
           <w:rStyle w:val="CodeChar"/>
+          <w:color w:val="00B050"/>
         </w:rPr>
         <w:t>;</w:t>
       </w:r>
@@ -5545,12 +6361,14 @@
           <w:numId w:val="40"/>
         </w:numPr>
         <w:rPr>
+          <w:color w:val="00B050"/>
           <w:lang w:val="bg-BG"/>
         </w:rPr>
       </w:pPr>
       <w:r>
         <w:rPr>
           <w:rStyle w:val="CodeChar"/>
+          <w:color w:val="00B050"/>
         </w:rPr>
         <w:t>&lt;li&gt;</w:t>
       </w:r>
@@ -5558,10 +6376,14 @@
         <w:rPr>
           <w:b/>
           <w:noProof/>
+          <w:color w:val="00B050"/>
         </w:rPr>
         <w:t xml:space="preserve"> </w:t>
       </w:r>
       <w:r>
+        <w:rPr>
+          <w:color w:val="00B050"/>
+        </w:rPr>
         <w:t>tag</w:t>
       </w:r>
     </w:p>
@@ -5573,15 +6395,20 @@
           <w:numId w:val="40"/>
         </w:numPr>
         <w:rPr>
-          <w:lang w:val="bg-BG"/>
-        </w:rPr>
-      </w:pPr>
-      <w:r>
+          <w:color w:val="00B050"/>
+          <w:lang w:val="bg-BG"/>
+        </w:rPr>
+      </w:pPr>
+      <w:r>
+        <w:rPr>
+          <w:color w:val="00B050"/>
+        </w:rPr>
         <w:t xml:space="preserve">Width: </w:t>
       </w:r>
       <w:r>
         <w:rPr>
           <w:rStyle w:val="CodeChar"/>
+          <w:color w:val="00B050"/>
         </w:rPr>
         <w:t>595px;</w:t>
       </w:r>
@@ -5594,15 +6421,20 @@
           <w:numId w:val="40"/>
         </w:numPr>
         <w:rPr>
-          <w:lang w:val="bg-BG"/>
-        </w:rPr>
-      </w:pPr>
-      <w:r>
+          <w:color w:val="00B050"/>
+          <w:lang w:val="bg-BG"/>
+        </w:rPr>
+      </w:pPr>
+      <w:r>
+        <w:rPr>
+          <w:color w:val="00B050"/>
+        </w:rPr>
         <w:t xml:space="preserve">Padding: </w:t>
       </w:r>
       <w:r>
         <w:rPr>
           <w:rStyle w:val="CodeChar"/>
+          <w:color w:val="00B050"/>
         </w:rPr>
         <w:t>10px;</w:t>
       </w:r>
@@ -5615,15 +6447,20 @@
           <w:numId w:val="40"/>
         </w:numPr>
         <w:rPr>
-          <w:lang w:val="bg-BG"/>
-        </w:rPr>
-      </w:pPr>
-      <w:r>
+          <w:color w:val="00B050"/>
+          <w:lang w:val="bg-BG"/>
+        </w:rPr>
+      </w:pPr>
+      <w:r>
+        <w:rPr>
+          <w:color w:val="00B050"/>
+        </w:rPr>
         <w:t xml:space="preserve">Margin Bottom: </w:t>
       </w:r>
       <w:r>
         <w:rPr>
           <w:rStyle w:val="CodeChar"/>
+          <w:color w:val="00B050"/>
         </w:rPr>
         <w:t>5px;</w:t>
       </w:r>
@@ -5639,15 +6476,20 @@
           <w:rStyle w:val="CodeChar"/>
           <w:rFonts w:asciiTheme="minorHAnsi" w:hAnsiTheme="minorHAnsi"/>
           <w:b w:val="0"/>
-          <w:lang w:val="bg-BG"/>
-        </w:rPr>
-      </w:pPr>
-      <w:r>
+          <w:color w:val="00B050"/>
+          <w:lang w:val="bg-BG"/>
+        </w:rPr>
+      </w:pPr>
+      <w:r>
+        <w:rPr>
+          <w:color w:val="00B050"/>
+        </w:rPr>
         <w:t xml:space="preserve">Font Size: </w:t>
       </w:r>
       <w:r>
         <w:rPr>
           <w:rStyle w:val="CodeChar"/>
+          <w:color w:val="00B050"/>
         </w:rPr>
         <w:t>14px;</w:t>
       </w:r>
@@ -5663,15 +6505,20 @@
           <w:rStyle w:val="CodeChar"/>
           <w:rFonts w:asciiTheme="minorHAnsi" w:hAnsiTheme="minorHAnsi"/>
           <w:b w:val="0"/>
-          <w:lang w:val="bg-BG"/>
-        </w:rPr>
-      </w:pPr>
-      <w:r>
+          <w:color w:val="00B050"/>
+          <w:lang w:val="bg-BG"/>
+        </w:rPr>
+      </w:pPr>
+      <w:r>
+        <w:rPr>
+          <w:color w:val="00B050"/>
+        </w:rPr>
         <w:t xml:space="preserve">Border: </w:t>
       </w:r>
       <w:r>
         <w:rPr>
           <w:rStyle w:val="CodeChar"/>
+          <w:color w:val="00B050"/>
         </w:rPr>
         <w:t>1px solid #000000;</w:t>
       </w:r>

</xml_diff>